<commit_message>
Created the databases and an api view
</commit_message>
<xml_diff>
--- a/Report.docx
+++ b/Report.docx
@@ -19,16 +19,119 @@
           <w:u w:val="single"/>
           <w:lang w:val="en-US"/>
         </w:rPr>
-        <w:t xml:space="preserve">Setting </w:t>
-      </w:r>
-      <w:r>
+        <w:t>Intro – Few words for the Technologies</w:t>
+      </w:r>
+    </w:p>
+    <w:p>
+      <w:pPr>
+        <w:jc w:val="center"/>
+        <w:rPr>
+          <w:u w:val="single"/>
+          <w:lang w:val="en-US"/>
+        </w:rPr>
+      </w:pPr>
+    </w:p>
+    <w:p>
+      <w:pPr>
+        <w:jc w:val="both"/>
+        <w:rPr>
+          <w:lang w:val="en-US"/>
+        </w:rPr>
+      </w:pPr>
+      <w:r>
+        <w:rPr>
+          <w:lang w:val="en-US"/>
+        </w:rPr>
+        <w:tab/>
+      </w:r>
+      <w:r>
+        <w:rPr>
+          <w:lang w:val="en-US"/>
+        </w:rPr>
+        <w:t>The technologies we're going to use to build our REST API are virtual box, vagrant, Python, Django, the Django rest framework, atom and the MoD had a Chrome extension all of these will work together.</w:t>
+      </w:r>
+    </w:p>
+    <w:p>
+      <w:pPr>
+        <w:jc w:val="both"/>
+        <w:rPr>
+          <w:lang w:val="en-US"/>
+        </w:rPr>
+      </w:pPr>
+      <w:r>
+        <w:rPr>
+          <w:lang w:val="en-US"/>
+        </w:rPr>
+        <w:tab/>
+      </w:r>
+      <w:r>
+        <w:rPr>
+          <w:lang w:val="en-US"/>
+        </w:rPr>
+        <w:t xml:space="preserve">Vagrant is a tool that builds virtual software development environments. It allows us to describe what kind of server we need for our app. We can then save the config as a vagrant file, which allows us to easily reproduce and share the same server with other developers. Our application code and requirements will be installed and running on a virtual server completely isolated from our local machine. This has many benefits such as it makes it easier to share code with others regardless of what operating system we're running our code on. We'll have exactly the same version of all the requirements for our app. We can test our code using exactly the same operating system and requirements that will be used on a real production server. And finally, we can easily create and destroy the server as we need, making it easier to clean up the second set of tools. </w:t>
+      </w:r>
+    </w:p>
+    <w:p>
+      <w:pPr>
+        <w:jc w:val="both"/>
+        <w:rPr>
+          <w:lang w:val="en-US"/>
+        </w:rPr>
+      </w:pPr>
+      <w:r>
+        <w:rPr>
+          <w:lang w:val="en-US"/>
+        </w:rPr>
+        <w:tab/>
+      </w:r>
+      <w:r>
+        <w:rPr>
+          <w:lang w:val="en-US"/>
+        </w:rPr>
+        <w:t xml:space="preserve">We're going to use Python and a python web framework called Django. On top of Django we're going to use another framework called the Django rest framework. The Django rest framework provides a set of features for making a standard rest api and for building a standard web app. </w:t>
+      </w:r>
+    </w:p>
+    <w:p>
+      <w:pPr>
+        <w:jc w:val="both"/>
+        <w:rPr>
+          <w:lang w:val="en-US"/>
+        </w:rPr>
+      </w:pPr>
+      <w:r>
+        <w:rPr>
+          <w:lang w:val="en-US"/>
+        </w:rPr>
+        <w:tab/>
+      </w:r>
+      <w:r>
+        <w:rPr>
+          <w:lang w:val="en-US"/>
+        </w:rPr>
+        <w:t xml:space="preserve">Also, we'll use the atom editor which is an open source code. </w:t>
+      </w:r>
+    </w:p>
+    <w:p>
+      <w:pPr>
+        <w:jc w:val="both"/>
         <w:rPr>
           <w:sz w:val="24"/>
           <w:szCs w:val="24"/>
           <w:u w:val="single"/>
           <w:lang w:val="en-US"/>
         </w:rPr>
-        <w:t>u</w:t>
+      </w:pPr>
+      <w:r>
+        <w:rPr>
+          <w:lang w:val="en-US"/>
+        </w:rPr>
+        <w:tab/>
+      </w:r>
+      <w:r>
+        <w:rPr>
+          <w:lang w:val="en-US"/>
+        </w:rPr>
+        <w:t>Lastly, we're going to use a Chrome browser extension called mod header which allows us to modify the HTTP headers when we're testing our API.</w:t>
       </w:r>
       <w:r>
         <w:rPr>
@@ -37,17 +140,19 @@
           <w:u w:val="single"/>
           <w:lang w:val="en-US"/>
         </w:rPr>
-        <w:t xml:space="preserve">p </w:t>
-      </w:r>
-      <w:r>
+        <w:br w:type="page"/>
+      </w:r>
+    </w:p>
+    <w:p>
+      <w:pPr>
+        <w:jc w:val="center"/>
         <w:rPr>
           <w:sz w:val="24"/>
           <w:szCs w:val="24"/>
           <w:u w:val="single"/>
           <w:lang w:val="en-US"/>
         </w:rPr>
-        <w:t>the</w:t>
-      </w:r>
+      </w:pPr>
       <w:r>
         <w:rPr>
           <w:sz w:val="24"/>
@@ -55,24 +160,27 @@
           <w:u w:val="single"/>
           <w:lang w:val="en-US"/>
         </w:rPr>
-        <w:t xml:space="preserve"> Project</w:t>
-      </w:r>
-      <w:r>
+        <w:lastRenderedPageBreak/>
+        <w:t>Setting up the Project to Local Machine and Github</w:t>
+      </w:r>
+    </w:p>
+    <w:p>
+      <w:pPr>
+        <w:jc w:val="center"/>
         <w:rPr>
           <w:sz w:val="24"/>
           <w:szCs w:val="24"/>
           <w:u w:val="single"/>
           <w:lang w:val="en-US"/>
         </w:rPr>
-        <w:t xml:space="preserve"> to Local Machine and Github</w:t>
-      </w:r>
+      </w:pPr>
     </w:p>
     <w:p>
       <w:pPr>
         <w:pStyle w:val="a3"/>
         <w:numPr>
           <w:ilvl w:val="0"/>
-          <w:numId w:val="1"/>
+          <w:numId w:val="6"/>
         </w:numPr>
         <w:jc w:val="both"/>
         <w:rPr>
@@ -83,7 +191,7 @@
         <w:rPr>
           <w:lang w:val="en-US"/>
         </w:rPr>
-        <w:t>Download and Install: Git, Oracle VM Virtual Box, Vagrant, Atom.</w:t>
+        <w:t>Download and Install: Git, Oracle VM Virtual Box, Vagrant, Atom and the Chrome browser extension called mod header.</w:t>
       </w:r>
     </w:p>
     <w:p>
@@ -91,7 +199,7 @@
         <w:pStyle w:val="a3"/>
         <w:numPr>
           <w:ilvl w:val="0"/>
-          <w:numId w:val="1"/>
+          <w:numId w:val="6"/>
         </w:numPr>
         <w:jc w:val="both"/>
         <w:rPr>
@@ -110,7 +218,7 @@
         <w:pStyle w:val="a3"/>
         <w:numPr>
           <w:ilvl w:val="0"/>
-          <w:numId w:val="1"/>
+          <w:numId w:val="6"/>
         </w:numPr>
         <w:jc w:val="both"/>
         <w:rPr>
@@ -121,7 +229,7 @@
         <w:rPr>
           <w:lang w:val="en-US"/>
         </w:rPr>
-        <w:t>Open Atom, Drag and drop the workspace on Atom.</w:t>
+        <w:t>Open Atom, then drag and drop the workspace folder on Atom.</w:t>
       </w:r>
     </w:p>
     <w:p>
@@ -129,7 +237,7 @@
         <w:pStyle w:val="a3"/>
         <w:numPr>
           <w:ilvl w:val="0"/>
-          <w:numId w:val="1"/>
+          <w:numId w:val="6"/>
         </w:numPr>
         <w:jc w:val="both"/>
         <w:rPr>
@@ -148,7 +256,7 @@
         <w:pStyle w:val="a3"/>
         <w:numPr>
           <w:ilvl w:val="0"/>
-          <w:numId w:val="1"/>
+          <w:numId w:val="6"/>
         </w:numPr>
         <w:jc w:val="both"/>
         <w:rPr>
@@ -170,18 +278,7 @@
           <w:u w:val="single"/>
           <w:lang w:val="en-US"/>
         </w:rPr>
-        <w:t>g</w:t>
-      </w:r>
-      <w:r>
-        <w:rPr>
-          <w:b/>
-          <w:bCs/>
-          <w:i/>
-          <w:iCs/>
-          <w:u w:val="single"/>
-          <w:lang w:val="en-US"/>
-        </w:rPr>
-        <w:t>it Init</w:t>
+        <w:t>git Init</w:t>
       </w:r>
       <w:r>
         <w:rPr>
@@ -203,7 +300,7 @@
         <w:pStyle w:val="a3"/>
         <w:numPr>
           <w:ilvl w:val="0"/>
-          <w:numId w:val="1"/>
+          <w:numId w:val="6"/>
         </w:numPr>
         <w:jc w:val="both"/>
         <w:rPr>
@@ -214,55 +311,7 @@
         <w:rPr>
           <w:lang w:val="en-US"/>
         </w:rPr>
-        <w:t xml:space="preserve">Restart Atom and create a </w:t>
-      </w:r>
-      <w:r>
-        <w:rPr>
-          <w:lang w:val="en-US"/>
-        </w:rPr>
-        <w:t>“</w:t>
-      </w:r>
-      <w:r>
-        <w:rPr>
-          <w:lang w:val="en-US"/>
-        </w:rPr>
-        <w:t>READ_ME.md</w:t>
-      </w:r>
-      <w:r>
-        <w:rPr>
-          <w:lang w:val="en-US"/>
-        </w:rPr>
-        <w:t>”</w:t>
-      </w:r>
-      <w:r>
-        <w:rPr>
-          <w:lang w:val="en-US"/>
-        </w:rPr>
-        <w:t xml:space="preserve"> file (optional) to describe your project and a </w:t>
-      </w:r>
-      <w:r>
-        <w:rPr>
-          <w:lang w:val="en-US"/>
-        </w:rPr>
-        <w:t>“</w:t>
-      </w:r>
-      <w:r>
-        <w:rPr>
-          <w:lang w:val="en-US"/>
-        </w:rPr>
-        <w:t>.gitgnore</w:t>
-      </w:r>
-      <w:r>
-        <w:rPr>
-          <w:lang w:val="en-US"/>
-        </w:rPr>
-        <w:t>”</w:t>
-      </w:r>
-      <w:r>
-        <w:rPr>
-          <w:lang w:val="en-US"/>
-        </w:rPr>
-        <w:t xml:space="preserve"> file (optional) to have a license.</w:t>
+        <w:t>Restart Atom and create a “READ_ME.md” file (optional) to describe your project and a “.gitgnore” file (optional) to have a license.</w:t>
       </w:r>
     </w:p>
     <w:p>
@@ -270,7 +319,7 @@
         <w:pStyle w:val="a3"/>
         <w:numPr>
           <w:ilvl w:val="0"/>
-          <w:numId w:val="1"/>
+          <w:numId w:val="6"/>
         </w:numPr>
         <w:jc w:val="both"/>
         <w:rPr>
@@ -314,7 +363,7 @@
         <w:pStyle w:val="a3"/>
         <w:numPr>
           <w:ilvl w:val="0"/>
-          <w:numId w:val="1"/>
+          <w:numId w:val="6"/>
         </w:numPr>
         <w:jc w:val="both"/>
         <w:rPr>
@@ -407,7 +456,7 @@
         <w:pStyle w:val="a3"/>
         <w:numPr>
           <w:ilvl w:val="0"/>
-          <w:numId w:val="1"/>
+          <w:numId w:val="6"/>
         </w:numPr>
         <w:jc w:val="both"/>
         <w:rPr>
@@ -472,13 +521,7 @@
         <w:rPr>
           <w:lang w:val="en-US"/>
         </w:rPr>
-        <w:t xml:space="preserve"> to check</w:t>
-      </w:r>
-      <w:r>
-        <w:rPr>
-          <w:lang w:val="en-US"/>
-        </w:rPr>
-        <w:t xml:space="preserve"> if your private (id_rsa) and public (id_rsa.pub) key exist. </w:t>
+        <w:t xml:space="preserve"> to check if your private (id_rsa) and public (id_rsa.pub) key exist. </w:t>
       </w:r>
     </w:p>
     <w:p>
@@ -486,7 +529,7 @@
         <w:pStyle w:val="a3"/>
         <w:numPr>
           <w:ilvl w:val="0"/>
-          <w:numId w:val="1"/>
+          <w:numId w:val="6"/>
         </w:numPr>
         <w:jc w:val="both"/>
         <w:rPr>
@@ -522,13 +565,7 @@
         <w:rPr>
           <w:lang w:val="en-US"/>
         </w:rPr>
-        <w:t>and</w:t>
-      </w:r>
-      <w:r>
-        <w:rPr>
-          <w:lang w:val="en-US"/>
-        </w:rPr>
-        <w:t xml:space="preserve"> then copy your public key.</w:t>
+        <w:t>and then copy your public key.</w:t>
       </w:r>
     </w:p>
     <w:p>
@@ -536,7 +573,7 @@
         <w:pStyle w:val="a3"/>
         <w:numPr>
           <w:ilvl w:val="0"/>
-          <w:numId w:val="1"/>
+          <w:numId w:val="6"/>
         </w:numPr>
         <w:jc w:val="both"/>
         <w:rPr>
@@ -555,7 +592,7 @@
         <w:pStyle w:val="a3"/>
         <w:numPr>
           <w:ilvl w:val="0"/>
-          <w:numId w:val="1"/>
+          <w:numId w:val="6"/>
         </w:numPr>
         <w:jc w:val="both"/>
         <w:rPr>
@@ -572,7 +609,7 @@
     <w:p>
       <w:pPr>
         <w:pStyle w:val="a3"/>
-        <w:jc w:val="both"/>
+        <w:jc w:val="center"/>
         <w:rPr>
           <w:lang w:val="en-US"/>
         </w:rPr>
@@ -583,10 +620,10 @@
           <w:lang w:val="en-US"/>
         </w:rPr>
         <w:drawing>
-          <wp:inline distT="0" distB="0" distL="0" distR="0" wp14:anchorId="2EBC3828" wp14:editId="5F1B5838">
-            <wp:extent cx="4791075" cy="3606285"/>
-            <wp:effectExtent l="0" t="0" r="0" b="0"/>
-            <wp:docPr id="2" name="Εικόνα 2"/>
+          <wp:inline distT="0" distB="0" distL="0" distR="0" wp14:anchorId="6AD472A2" wp14:editId="5FC29137">
+            <wp:extent cx="4954772" cy="3615055"/>
+            <wp:effectExtent l="0" t="0" r="0" b="4445"/>
+            <wp:docPr id="6" name="Εικόνα 6"/>
             <wp:cNvGraphicFramePr>
               <a:graphicFrameLocks xmlns:a="http://schemas.openxmlformats.org/drawingml/2006/main" noChangeAspect="1"/>
             </wp:cNvGraphicFramePr>
@@ -594,7 +631,7 @@
               <a:graphicData uri="http://schemas.openxmlformats.org/drawingml/2006/picture">
                 <pic:pic xmlns:pic="http://schemas.openxmlformats.org/drawingml/2006/picture">
                   <pic:nvPicPr>
-                    <pic:cNvPr id="0" name="Picture 2"/>
+                    <pic:cNvPr id="0" name="Εικόνα 2"/>
                     <pic:cNvPicPr>
                       <a:picLocks noChangeAspect="1" noChangeArrowheads="1"/>
                     </pic:cNvPicPr>
@@ -615,7 +652,7 @@
                   <pic:spPr bwMode="auto">
                     <a:xfrm>
                       <a:off x="0" y="0"/>
-                      <a:ext cx="4801781" cy="3614343"/>
+                      <a:ext cx="4958772" cy="3617974"/>
                     </a:xfrm>
                     <a:prstGeom prst="rect">
                       <a:avLst/>
@@ -637,7 +674,7 @@
         <w:pStyle w:val="a3"/>
         <w:numPr>
           <w:ilvl w:val="0"/>
-          <w:numId w:val="1"/>
+          <w:numId w:val="6"/>
         </w:numPr>
         <w:jc w:val="both"/>
         <w:rPr>
@@ -716,66 +753,59 @@
     </w:p>
     <w:p>
       <w:pPr>
-        <w:pStyle w:val="a3"/>
-        <w:jc w:val="both"/>
-        <w:rPr>
-          <w:lang w:val="en-US"/>
-        </w:rPr>
-      </w:pPr>
-      <w:r>
-        <w:rPr>
-          <w:lang w:val="en-US"/>
-        </w:rPr>
-        <w:t>C</w:t>
-      </w:r>
-      <w:r>
-        <w:rPr>
-          <w:lang w:val="en-US"/>
-        </w:rPr>
-        <w:t>ongrats</w:t>
-      </w:r>
-      <w:r>
-        <w:rPr>
-          <w:lang w:val="en-US"/>
-        </w:rPr>
-        <w:t>, you created your repository on your local machine and at github.com</w:t>
-      </w:r>
-      <w:r>
-        <w:rPr>
-          <w:lang w:val="en-US"/>
-        </w:rPr>
-        <w:t xml:space="preserve"> (even though it’s empty :P)</w:t>
+        <w:spacing w:line="259" w:lineRule="auto"/>
+        <w:rPr>
+          <w:sz w:val="24"/>
+          <w:szCs w:val="24"/>
+          <w:u w:val="single"/>
+          <w:lang w:val="en-US"/>
+        </w:rPr>
+      </w:pPr>
+      <w:r>
+        <w:rPr>
+          <w:sz w:val="24"/>
+          <w:szCs w:val="24"/>
+          <w:u w:val="single"/>
+          <w:lang w:val="en-US"/>
+        </w:rPr>
+        <w:br w:type="page"/>
       </w:r>
     </w:p>
     <w:p>
       <w:pPr>
         <w:jc w:val="center"/>
         <w:rPr>
-          <w:lang w:val="en-US"/>
-        </w:rPr>
-      </w:pPr>
-      <w:r>
-        <w:rPr>
+          <w:sz w:val="24"/>
+          <w:szCs w:val="24"/>
+          <w:u w:val="single"/>
+          <w:lang w:val="en-US"/>
+        </w:rPr>
+      </w:pPr>
+      <w:r>
+        <w:rPr>
+          <w:sz w:val="24"/>
+          <w:szCs w:val="24"/>
           <w:u w:val="single"/>
           <w:lang w:val="en-US"/>
         </w:rPr>
         <w:lastRenderedPageBreak/>
-        <w:t xml:space="preserve">Setting up the </w:t>
-      </w:r>
-      <w:r>
-        <w:rPr>
-          <w:u w:val="single"/>
-          <w:lang w:val="en-US"/>
-        </w:rPr>
-        <w:t>Virtual Machine</w:t>
-      </w:r>
+        <w:t>Setting up the Virtual Machine and the Server</w:t>
+      </w:r>
+    </w:p>
+    <w:p>
+      <w:pPr>
+        <w:jc w:val="center"/>
+        <w:rPr>
+          <w:lang w:val="en-US"/>
+        </w:rPr>
+      </w:pPr>
     </w:p>
     <w:p>
       <w:pPr>
         <w:pStyle w:val="a3"/>
         <w:numPr>
           <w:ilvl w:val="0"/>
-          <w:numId w:val="4"/>
+          <w:numId w:val="7"/>
         </w:numPr>
         <w:jc w:val="both"/>
         <w:rPr>
@@ -830,7 +860,7 @@
         <w:pStyle w:val="a3"/>
         <w:numPr>
           <w:ilvl w:val="0"/>
-          <w:numId w:val="4"/>
+          <w:numId w:val="7"/>
         </w:numPr>
         <w:jc w:val="both"/>
         <w:rPr>
@@ -864,7 +894,7 @@
         <w:pStyle w:val="a3"/>
         <w:numPr>
           <w:ilvl w:val="0"/>
-          <w:numId w:val="4"/>
+          <w:numId w:val="7"/>
         </w:numPr>
         <w:jc w:val="both"/>
         <w:rPr>
@@ -892,31 +922,7 @@
         <w:rPr>
           <w:lang w:val="en-US"/>
         </w:rPr>
-        <w:t xml:space="preserve"> to download the base image</w:t>
-      </w:r>
-      <w:r>
-        <w:rPr>
-          <w:lang w:val="en-US"/>
-        </w:rPr>
-        <w:t xml:space="preserve"> (or in other words the virtual machine </w:t>
-      </w:r>
-      <w:r>
-        <w:rPr>
-          <w:lang w:val="en-US"/>
-        </w:rPr>
-        <w:t xml:space="preserve">(vm) </w:t>
-      </w:r>
-      <w:r>
-        <w:rPr>
-          <w:lang w:val="en-US"/>
-        </w:rPr>
-        <w:t>on our local machine)</w:t>
-      </w:r>
-      <w:r>
-        <w:rPr>
-          <w:lang w:val="en-US"/>
-        </w:rPr>
-        <w:t xml:space="preserve"> specified at the vagrant file (in our case an ubuntu bionic64).</w:t>
+        <w:t xml:space="preserve"> to download the base image (or in other words the virtual machine (vm) on our local machine) specified at the vagrant file (in our case an ubuntu bionic64).</w:t>
       </w:r>
     </w:p>
     <w:p>
@@ -924,7 +930,7 @@
         <w:pStyle w:val="a3"/>
         <w:numPr>
           <w:ilvl w:val="0"/>
-          <w:numId w:val="4"/>
+          <w:numId w:val="7"/>
         </w:numPr>
         <w:jc w:val="both"/>
         <w:rPr>
@@ -952,31 +958,13 @@
         <w:rPr>
           <w:lang w:val="en-US"/>
         </w:rPr>
-        <w:t>to connect to the virtual machine.</w:t>
-      </w:r>
-      <w:r>
-        <w:rPr>
-          <w:lang w:val="en-US"/>
-        </w:rPr>
-        <w:t xml:space="preserve"> The command line tells you whether you work on your local or your </w:t>
-      </w:r>
-      <w:r>
-        <w:rPr>
-          <w:lang w:val="en-US"/>
-        </w:rPr>
-        <w:t>vm</w:t>
-      </w:r>
-      <w:r>
-        <w:rPr>
-          <w:lang w:val="en-US"/>
-        </w:rPr>
-        <w:t>.</w:t>
-      </w:r>
-    </w:p>
-    <w:p>
-      <w:pPr>
-        <w:pStyle w:val="a3"/>
-        <w:jc w:val="both"/>
+        <w:t>to connect to the virtual machine. The command line tells you whether you work on your local or your vm.</w:t>
+      </w:r>
+    </w:p>
+    <w:p>
+      <w:pPr>
+        <w:pStyle w:val="a3"/>
+        <w:jc w:val="center"/>
         <w:rPr>
           <w:lang w:val="en-US"/>
         </w:rPr>
@@ -987,10 +975,10 @@
           <w:lang w:val="en-US"/>
         </w:rPr>
         <w:drawing>
-          <wp:inline distT="0" distB="0" distL="0" distR="0" wp14:anchorId="1D15868F" wp14:editId="38094D5A">
-            <wp:extent cx="4886325" cy="1362075"/>
-            <wp:effectExtent l="0" t="0" r="9525" b="9525"/>
-            <wp:docPr id="4" name="Εικόνα 4"/>
+          <wp:inline distT="0" distB="0" distL="0" distR="0" wp14:anchorId="733EAC08" wp14:editId="7AF66B82">
+            <wp:extent cx="5411972" cy="1457960"/>
+            <wp:effectExtent l="0" t="0" r="0" b="8890"/>
+            <wp:docPr id="5" name="Εικόνα 5"/>
             <wp:cNvGraphicFramePr>
               <a:graphicFrameLocks xmlns:a="http://schemas.openxmlformats.org/drawingml/2006/main" noChangeAspect="1"/>
             </wp:cNvGraphicFramePr>
@@ -998,7 +986,7 @@
               <a:graphicData uri="http://schemas.openxmlformats.org/drawingml/2006/picture">
                 <pic:pic xmlns:pic="http://schemas.openxmlformats.org/drawingml/2006/picture">
                   <pic:nvPicPr>
-                    <pic:cNvPr id="0" name="Picture 4"/>
+                    <pic:cNvPr id="0" name="Εικόνα 4"/>
                     <pic:cNvPicPr>
                       <a:picLocks noChangeAspect="1" noChangeArrowheads="1"/>
                     </pic:cNvPicPr>
@@ -1019,7 +1007,7 @@
                   <pic:spPr bwMode="auto">
                     <a:xfrm>
                       <a:off x="0" y="0"/>
-                      <a:ext cx="4886325" cy="1362075"/>
+                      <a:ext cx="5442619" cy="1466216"/>
                     </a:xfrm>
                     <a:prstGeom prst="rect">
                       <a:avLst/>
@@ -1048,43 +1036,7 @@
         <w:rPr>
           <w:lang w:val="en-US"/>
         </w:rPr>
-        <w:t>Keep in mind that V</w:t>
-      </w:r>
-      <w:r>
-        <w:rPr>
-          <w:lang w:val="en-US"/>
-        </w:rPr>
-        <w:t xml:space="preserve">agrant synchronizes files from your </w:t>
-      </w:r>
-      <w:r>
-        <w:rPr>
-          <w:lang w:val="en-US"/>
-        </w:rPr>
-        <w:t xml:space="preserve">virtual </w:t>
-      </w:r>
-      <w:r>
-        <w:rPr>
-          <w:lang w:val="en-US"/>
-        </w:rPr>
-        <w:t xml:space="preserve">to your </w:t>
-      </w:r>
-      <w:r>
-        <w:rPr>
-          <w:lang w:val="en-US"/>
-        </w:rPr>
-        <w:t xml:space="preserve">local </w:t>
-      </w:r>
-      <w:r>
-        <w:rPr>
-          <w:lang w:val="en-US"/>
-        </w:rPr>
-        <w:t>machine</w:t>
-      </w:r>
-      <w:r>
-        <w:rPr>
-          <w:lang w:val="en-US"/>
-        </w:rPr>
-        <w:t>. Pretty cool huh?</w:t>
+        <w:t>Keep in mind that Vagrant synchronizes files from your virtual to your local machine. Pretty cool huh?</w:t>
       </w:r>
     </w:p>
     <w:p>
@@ -1092,7 +1044,7 @@
         <w:pStyle w:val="a3"/>
         <w:numPr>
           <w:ilvl w:val="0"/>
-          <w:numId w:val="4"/>
+          <w:numId w:val="7"/>
         </w:numPr>
         <w:jc w:val="both"/>
         <w:rPr>
@@ -1103,13 +1055,7 @@
         <w:rPr>
           <w:lang w:val="en-US"/>
         </w:rPr>
-        <w:t>In the vm, t</w:t>
-      </w:r>
-      <w:r>
-        <w:rPr>
-          <w:lang w:val="en-US"/>
-        </w:rPr>
-        <w:t xml:space="preserve">ype </w:t>
+        <w:t xml:space="preserve">In the vm, type </w:t>
       </w:r>
       <w:r>
         <w:rPr>
@@ -1126,269 +1072,41 @@
         <w:rPr>
           <w:lang w:val="en-US"/>
         </w:rPr>
-        <w:t xml:space="preserve"> to switch to the vagrant directory.</w:t>
-      </w:r>
-      <w:r>
-        <w:rPr>
-          <w:lang w:val="en-US"/>
-        </w:rPr>
-        <w:t xml:space="preserve"> </w:t>
-      </w:r>
-      <w:r>
-        <w:rPr>
-          <w:lang w:val="en-US"/>
-        </w:rPr>
-        <w:t>T</w:t>
-      </w:r>
-      <w:r>
-        <w:rPr>
-          <w:lang w:val="en-US"/>
-        </w:rPr>
-        <w:t xml:space="preserve">ype </w:t>
-      </w:r>
-      <w:r>
-        <w:rPr>
-          <w:b/>
-          <w:bCs/>
-          <w:i/>
-          <w:iCs/>
-          <w:u w:val="single"/>
-          <w:lang w:val="en-US"/>
-        </w:rPr>
-        <w:t>pyt</w:t>
-      </w:r>
-      <w:r>
-        <w:rPr>
-          <w:b/>
-          <w:bCs/>
-          <w:i/>
-          <w:iCs/>
-          <w:u w:val="single"/>
-          <w:lang w:val="en-US"/>
-        </w:rPr>
-        <w:t>h</w:t>
-      </w:r>
-      <w:r>
-        <w:rPr>
-          <w:b/>
-          <w:bCs/>
-          <w:i/>
-          <w:iCs/>
-          <w:u w:val="single"/>
-          <w:lang w:val="en-US"/>
-        </w:rPr>
-        <w:t>on -m venv ~/env</w:t>
-      </w:r>
-      <w:r>
-        <w:rPr>
-          <w:lang w:val="en-US"/>
-        </w:rPr>
-        <w:t xml:space="preserve"> </w:t>
-      </w:r>
-      <w:r>
-        <w:rPr>
-          <w:lang w:val="en-US"/>
-        </w:rPr>
-        <w:t xml:space="preserve">or </w:t>
-      </w:r>
-      <w:r>
-        <w:rPr>
-          <w:b/>
-          <w:bCs/>
-          <w:i/>
-          <w:iCs/>
-          <w:u w:val="single"/>
-          <w:lang w:val="en-US"/>
-        </w:rPr>
-        <w:t>pyt</w:t>
-      </w:r>
-      <w:r>
-        <w:rPr>
-          <w:b/>
-          <w:bCs/>
-          <w:i/>
-          <w:iCs/>
-          <w:u w:val="single"/>
-          <w:lang w:val="en-US"/>
-        </w:rPr>
-        <w:t>h</w:t>
-      </w:r>
-      <w:r>
-        <w:rPr>
-          <w:b/>
-          <w:bCs/>
-          <w:i/>
-          <w:iCs/>
-          <w:u w:val="single"/>
-          <w:lang w:val="en-US"/>
-        </w:rPr>
-        <w:t>on</w:t>
-      </w:r>
-      <w:r>
-        <w:rPr>
-          <w:b/>
-          <w:bCs/>
-          <w:i/>
-          <w:iCs/>
-          <w:u w:val="single"/>
-          <w:lang w:val="en-US"/>
-        </w:rPr>
-        <w:t>3</w:t>
-      </w:r>
-      <w:r>
-        <w:rPr>
-          <w:b/>
-          <w:bCs/>
-          <w:i/>
-          <w:iCs/>
-          <w:u w:val="single"/>
-          <w:lang w:val="en-US"/>
-        </w:rPr>
-        <w:t xml:space="preserve"> -m venv ~/env</w:t>
-      </w:r>
-      <w:r>
-        <w:rPr>
-          <w:lang w:val="en-US"/>
-        </w:rPr>
-        <w:t xml:space="preserve"> </w:t>
-      </w:r>
-      <w:r>
-        <w:rPr>
-          <w:lang w:val="en-US"/>
-        </w:rPr>
-        <w:t>to</w:t>
-      </w:r>
-      <w:r>
-        <w:rPr>
-          <w:lang w:val="en-US"/>
-        </w:rPr>
-        <w:t xml:space="preserve"> create </w:t>
-      </w:r>
-      <w:r>
-        <w:rPr>
-          <w:lang w:val="en-US"/>
-        </w:rPr>
-        <w:t>a python virtual environment (install python on vm</w:t>
-      </w:r>
-      <w:r>
-        <w:rPr>
-          <w:lang w:val="en-US"/>
-        </w:rPr>
-        <w:t xml:space="preserve">) </w:t>
-      </w:r>
-      <w:r>
-        <w:rPr>
-          <w:lang w:val="en-US"/>
-        </w:rPr>
-        <w:t xml:space="preserve">on a destination. </w:t>
-      </w:r>
-      <w:r>
-        <w:rPr>
-          <w:lang w:val="en-US"/>
-        </w:rPr>
-        <w:t>I</w:t>
-      </w:r>
-      <w:r>
-        <w:rPr>
-          <w:lang w:val="en-US"/>
-        </w:rPr>
-        <w:t>n this case</w:t>
-      </w:r>
-      <w:r>
-        <w:rPr>
-          <w:lang w:val="en-US"/>
-        </w:rPr>
-        <w:t xml:space="preserve">, we want to create the python environment to the vagrant server, because we don’t want to synchronize this python environment to out local machine. </w:t>
-      </w:r>
-      <w:r>
-        <w:rPr>
-          <w:lang w:val="en-US"/>
-        </w:rPr>
-        <w:t>For instance, if we want destroy and recreate the vagrants over from the scratch, you can do that from a fresh python environment. That’s why,</w:t>
-      </w:r>
-      <w:r>
-        <w:rPr>
-          <w:lang w:val="en-US"/>
-        </w:rPr>
-        <w:t xml:space="preserve"> we created</w:t>
-      </w:r>
-      <w:r>
-        <w:rPr>
-          <w:lang w:val="en-US"/>
-        </w:rPr>
-        <w:t xml:space="preserve"> </w:t>
-      </w:r>
-      <w:r>
-        <w:rPr>
-          <w:lang w:val="en-US"/>
-        </w:rPr>
-        <w:t>the</w:t>
-      </w:r>
-      <w:r>
-        <w:rPr>
-          <w:lang w:val="en-US"/>
-        </w:rPr>
-        <w:t xml:space="preserve"> </w:t>
-      </w:r>
-      <w:r>
-        <w:rPr>
-          <w:lang w:val="en-US"/>
-        </w:rPr>
-        <w:t>“</w:t>
-      </w:r>
-      <w:r>
-        <w:rPr>
-          <w:lang w:val="en-US"/>
-        </w:rPr>
-        <w:t>env</w:t>
-      </w:r>
-      <w:r>
-        <w:rPr>
-          <w:lang w:val="en-US"/>
-        </w:rPr>
-        <w:t>”</w:t>
-      </w:r>
-      <w:r>
-        <w:rPr>
-          <w:lang w:val="en-US"/>
-        </w:rPr>
-        <w:t xml:space="preserve"> file</w:t>
-      </w:r>
-      <w:r>
-        <w:rPr>
-          <w:lang w:val="en-US"/>
-        </w:rPr>
-        <w:t>,</w:t>
-      </w:r>
-      <w:r>
-        <w:rPr>
-          <w:lang w:val="en-US"/>
-        </w:rPr>
-        <w:t xml:space="preserve"> to store the </w:t>
-      </w:r>
-      <w:r>
-        <w:rPr>
-          <w:lang w:val="en-US"/>
-        </w:rPr>
-        <w:t>python environment</w:t>
-      </w:r>
-      <w:r>
-        <w:rPr>
-          <w:lang w:val="en-US"/>
-        </w:rPr>
-        <w:t xml:space="preserve"> </w:t>
-      </w:r>
-      <w:r>
-        <w:rPr>
-          <w:lang w:val="en-US"/>
-        </w:rPr>
-        <w:t>there</w:t>
-      </w:r>
-      <w:r>
-        <w:rPr>
-          <w:lang w:val="en-US"/>
-        </w:rPr>
-        <w:t>.</w:t>
+        <w:t xml:space="preserve"> to switch to the vagrant directory. Type </w:t>
+      </w:r>
+      <w:r>
+        <w:rPr>
+          <w:b/>
+          <w:bCs/>
+          <w:i/>
+          <w:iCs/>
+          <w:u w:val="single"/>
+          <w:lang w:val="en-US"/>
+        </w:rPr>
+        <w:t>python -m venv ~/env</w:t>
+      </w:r>
+      <w:r>
+        <w:rPr>
+          <w:lang w:val="en-US"/>
+        </w:rPr>
+        <w:t xml:space="preserve"> or </w:t>
+      </w:r>
+      <w:r>
+        <w:rPr>
+          <w:b/>
+          <w:bCs/>
+          <w:i/>
+          <w:iCs/>
+          <w:u w:val="single"/>
+          <w:lang w:val="en-US"/>
+        </w:rPr>
+        <w:t>python3 -m venv ~/env</w:t>
+      </w:r>
+      <w:r>
+        <w:rPr>
+          <w:lang w:val="en-US"/>
+        </w:rPr>
+        <w:t xml:space="preserve"> to create a python virtual environment (install python on vm) on a destination. In this case, we want to create the python environment to the vagrant server, because we don’t want to synchronize this python environment to out local machine. For instance, if we want destroy and recreate the vagrants over from the scratch, you can do that from a fresh python environment. That’s why, we created the “env” file, to store the python environment there.</w:t>
       </w:r>
     </w:p>
     <w:p>
@@ -1396,7 +1114,7 @@
         <w:pStyle w:val="a3"/>
         <w:numPr>
           <w:ilvl w:val="0"/>
-          <w:numId w:val="4"/>
+          <w:numId w:val="7"/>
         </w:numPr>
         <w:jc w:val="both"/>
         <w:rPr>
@@ -1424,31 +1142,7 @@
         <w:rPr>
           <w:lang w:val="en-US"/>
         </w:rPr>
-        <w:t xml:space="preserve"> to work in the “env” environment</w:t>
-      </w:r>
-      <w:r>
-        <w:rPr>
-          <w:lang w:val="en-US"/>
-        </w:rPr>
-        <w:t xml:space="preserve">. </w:t>
-      </w:r>
-      <w:r>
-        <w:rPr>
-          <w:lang w:val="en-US"/>
-        </w:rPr>
-        <w:t xml:space="preserve">Now we are on the “env” virtual python environment. </w:t>
-      </w:r>
-      <w:r>
-        <w:rPr>
-          <w:lang w:val="en-US"/>
-        </w:rPr>
-        <w:t xml:space="preserve">You can switch to the vm </w:t>
-      </w:r>
-      <w:r>
-        <w:rPr>
-          <w:lang w:val="en-US"/>
-        </w:rPr>
-        <w:t xml:space="preserve">by typing </w:t>
+        <w:t xml:space="preserve"> to work in the “env” environment. Now we are on the “env” virtual python environment. You can switch to the vm by typing </w:t>
       </w:r>
       <w:r>
         <w:rPr>
@@ -1471,7 +1165,7 @@
     <w:p>
       <w:pPr>
         <w:pStyle w:val="a3"/>
-        <w:jc w:val="both"/>
+        <w:jc w:val="center"/>
         <w:rPr>
           <w:lang w:val="en-US"/>
         </w:rPr>
@@ -1482,10 +1176,10 @@
           <w:lang w:val="en-US"/>
         </w:rPr>
         <w:drawing>
-          <wp:inline distT="0" distB="0" distL="0" distR="0" wp14:anchorId="2239411C" wp14:editId="60C8D7E6">
-            <wp:extent cx="4828384" cy="914400"/>
-            <wp:effectExtent l="0" t="0" r="0" b="0"/>
-            <wp:docPr id="7" name="Εικόνα 7"/>
+          <wp:inline distT="0" distB="0" distL="0" distR="0" wp14:anchorId="465AA06C" wp14:editId="04437984">
+            <wp:extent cx="5326912" cy="914400"/>
+            <wp:effectExtent l="0" t="0" r="7620" b="0"/>
+            <wp:docPr id="3" name="Εικόνα 3"/>
             <wp:cNvGraphicFramePr>
               <a:graphicFrameLocks xmlns:a="http://schemas.openxmlformats.org/drawingml/2006/main" noChangeAspect="1"/>
             </wp:cNvGraphicFramePr>
@@ -1493,7 +1187,7 @@
               <a:graphicData uri="http://schemas.openxmlformats.org/drawingml/2006/picture">
                 <pic:pic xmlns:pic="http://schemas.openxmlformats.org/drawingml/2006/picture">
                   <pic:nvPicPr>
-                    <pic:cNvPr id="0" name="Picture 7"/>
+                    <pic:cNvPr id="0" name="Εικόνα 7"/>
                     <pic:cNvPicPr>
                       <a:picLocks noChangeAspect="1" noChangeArrowheads="1"/>
                     </pic:cNvPicPr>
@@ -1514,7 +1208,7 @@
                   <pic:spPr bwMode="auto">
                     <a:xfrm>
                       <a:off x="0" y="0"/>
-                      <a:ext cx="4879353" cy="924053"/>
+                      <a:ext cx="5337510" cy="916219"/>
                     </a:xfrm>
                     <a:prstGeom prst="rect">
                       <a:avLst/>
@@ -1536,7 +1230,7 @@
         <w:pStyle w:val="a3"/>
         <w:numPr>
           <w:ilvl w:val="0"/>
-          <w:numId w:val="4"/>
+          <w:numId w:val="7"/>
         </w:numPr>
         <w:jc w:val="both"/>
         <w:rPr>
@@ -1564,47 +1258,24 @@
         <w:rPr>
           <w:lang w:val="en-US"/>
         </w:rPr>
-        <w:t xml:space="preserve"> a</w:t>
-      </w:r>
-      <w:r>
-        <w:rPr>
-          <w:lang w:val="en-US"/>
-        </w:rPr>
-        <w:t xml:space="preserve">nd then </w:t>
-      </w:r>
-      <w:r>
-        <w:rPr>
-          <w:b/>
-          <w:bCs/>
-          <w:i/>
-          <w:iCs/>
-          <w:u w:val="single"/>
-          <w:lang w:val="en-US"/>
-        </w:rPr>
-        <w:t xml:space="preserve">pip install </w:t>
-      </w:r>
-      <w:r>
-        <w:rPr>
-          <w:b/>
-          <w:bCs/>
-          <w:i/>
-          <w:iCs/>
-          <w:u w:val="single"/>
-          <w:lang w:val="en-US"/>
-        </w:rPr>
-        <w:t>Djangorestframework</w:t>
-      </w:r>
-      <w:r>
-        <w:rPr>
-          <w:lang w:val="en-US"/>
-        </w:rPr>
-        <w:t>. Now we downloaded the Django and the djangoframework</w:t>
-      </w:r>
-      <w:r>
-        <w:rPr>
-          <w:lang w:val="en-US"/>
-        </w:rPr>
-        <w:t xml:space="preserve"> packages.</w:t>
+        <w:t xml:space="preserve"> and then </w:t>
+      </w:r>
+      <w:r>
+        <w:rPr>
+          <w:b/>
+          <w:bCs/>
+          <w:i/>
+          <w:iCs/>
+          <w:u w:val="single"/>
+          <w:lang w:val="en-US"/>
+        </w:rPr>
+        <w:t>pip install Djangorestframework</w:t>
+      </w:r>
+      <w:r>
+        <w:rPr>
+          <w:lang w:val="en-US"/>
+        </w:rPr>
+        <w:t>. Now we downloaded the Django and the djangoframework packages.</w:t>
       </w:r>
     </w:p>
     <w:p>
@@ -1612,7 +1283,7 @@
         <w:pStyle w:val="a3"/>
         <w:numPr>
           <w:ilvl w:val="0"/>
-          <w:numId w:val="4"/>
+          <w:numId w:val="7"/>
         </w:numPr>
         <w:jc w:val="both"/>
         <w:rPr>
@@ -1628,112 +1299,24 @@
           <w:u w:val="single"/>
           <w:lang w:val="en-US"/>
         </w:rPr>
-        <w:t>d</w:t>
-      </w:r>
-      <w:r>
-        <w:rPr>
-          <w:b/>
-          <w:bCs/>
-          <w:i/>
-          <w:iCs/>
-          <w:u w:val="single"/>
-          <w:lang w:val="en-US"/>
-        </w:rPr>
-        <w:t>jango-admin.py startproject api_project .</w:t>
-      </w:r>
-      <w:r>
-        <w:rPr>
-          <w:lang w:val="en-US"/>
-        </w:rPr>
-        <w:t xml:space="preserve"> to create a new Django project</w:t>
-      </w:r>
-      <w:r>
-        <w:rPr>
-          <w:lang w:val="en-US"/>
-        </w:rPr>
-        <w:t xml:space="preserve"> (a </w:t>
-      </w:r>
-      <w:r>
-        <w:rPr>
-          <w:lang w:val="en-US"/>
-        </w:rPr>
-        <w:t>folder with the essential files</w:t>
-      </w:r>
-      <w:r>
-        <w:rPr>
-          <w:lang w:val="en-US"/>
-        </w:rPr>
-        <w:t>)</w:t>
-      </w:r>
-      <w:r>
-        <w:rPr>
-          <w:lang w:val="en-US"/>
-        </w:rPr>
-        <w:t xml:space="preserve"> called api_project </w:t>
-      </w:r>
-      <w:r>
-        <w:rPr>
-          <w:lang w:val="en-US"/>
-        </w:rPr>
-        <w:t>right here in</w:t>
-      </w:r>
-      <w:r>
-        <w:rPr>
-          <w:lang w:val="en-US"/>
-        </w:rPr>
-        <w:t xml:space="preserve"> the root</w:t>
-      </w:r>
-      <w:r>
-        <w:rPr>
-          <w:lang w:val="en-US"/>
-        </w:rPr>
-        <w:t xml:space="preserve"> location</w:t>
-      </w:r>
-      <w:r>
-        <w:rPr>
-          <w:lang w:val="en-US"/>
-        </w:rPr>
-        <w:t>. If you want to add your project to a subfolder</w:t>
-      </w:r>
-      <w:r>
-        <w:rPr>
-          <w:lang w:val="en-US"/>
-        </w:rPr>
-        <w:t xml:space="preserve"> </w:t>
-      </w:r>
-      <w:r>
-        <w:rPr>
-          <w:lang w:val="en-US"/>
-        </w:rPr>
-        <w:t>just remove the dat</w:t>
-      </w:r>
-      <w:r>
-        <w:rPr>
-          <w:lang w:val="en-US"/>
-        </w:rPr>
-        <w:t xml:space="preserve"> and type </w:t>
-      </w:r>
-      <w:r>
-        <w:rPr>
-          <w:b/>
-          <w:bCs/>
-          <w:i/>
-          <w:iCs/>
-          <w:u w:val="single"/>
-          <w:lang w:val="en-US"/>
-        </w:rPr>
-        <w:t>d</w:t>
-      </w:r>
-      <w:r>
-        <w:rPr>
-          <w:b/>
-          <w:bCs/>
-          <w:i/>
-          <w:iCs/>
-          <w:u w:val="single"/>
-          <w:lang w:val="en-US"/>
-        </w:rPr>
-        <w:t>jango-admin.py startproject api_project</w:t>
+        <w:t>django-admin.py startproject api_project .</w:t>
+      </w:r>
+      <w:r>
+        <w:rPr>
+          <w:lang w:val="en-US"/>
+        </w:rPr>
+        <w:t xml:space="preserve"> to create a new Django project (a folder with the essential files) called api_project right here in the root location. If you want to add your project to a subfolder just remove the dat and type </w:t>
+      </w:r>
+      <w:r>
+        <w:rPr>
+          <w:b/>
+          <w:bCs/>
+          <w:i/>
+          <w:iCs/>
+          <w:u w:val="single"/>
+          <w:lang w:val="en-US"/>
+        </w:rPr>
+        <w:t>django-admin.py startproject api_project</w:t>
       </w:r>
       <w:r>
         <w:rPr>
@@ -1747,7 +1330,7 @@
         <w:pStyle w:val="a3"/>
         <w:numPr>
           <w:ilvl w:val="0"/>
-          <w:numId w:val="4"/>
+          <w:numId w:val="7"/>
         </w:numPr>
         <w:jc w:val="both"/>
         <w:rPr>
@@ -1769,66 +1352,13 @@
           <w:u w:val="single"/>
           <w:lang w:val="en-US"/>
         </w:rPr>
-        <w:t xml:space="preserve"> p</w:t>
-      </w:r>
-      <w:r>
-        <w:rPr>
-          <w:b/>
-          <w:bCs/>
-          <w:i/>
-          <w:iCs/>
-          <w:u w:val="single"/>
-          <w:lang w:val="en-US"/>
-        </w:rPr>
-        <w:t>ython manage.py startapp api</w:t>
-      </w:r>
-      <w:r>
-        <w:rPr>
-          <w:lang w:val="en-US"/>
-        </w:rPr>
-        <w:t xml:space="preserve"> to cr</w:t>
-      </w:r>
-      <w:r>
-        <w:rPr>
-          <w:lang w:val="en-US"/>
-        </w:rPr>
-        <w:t>e</w:t>
-      </w:r>
-      <w:r>
-        <w:rPr>
-          <w:lang w:val="en-US"/>
-        </w:rPr>
-        <w:t xml:space="preserve">ate an api </w:t>
-      </w:r>
-      <w:r>
-        <w:rPr>
-          <w:lang w:val="en-US"/>
-        </w:rPr>
-        <w:t xml:space="preserve">app </w:t>
-      </w:r>
-      <w:r>
-        <w:rPr>
-          <w:lang w:val="en-US"/>
-        </w:rPr>
-        <w:t>folder</w:t>
-      </w:r>
-      <w:r>
-        <w:rPr>
-          <w:lang w:val="en-US"/>
-        </w:rPr>
-        <w:t xml:space="preserve"> with the essential files</w:t>
-      </w:r>
-      <w:r>
-        <w:rPr>
-          <w:lang w:val="en-US"/>
-        </w:rPr>
-        <w:t>.</w:t>
-      </w:r>
-      <w:r>
-        <w:rPr>
-          <w:lang w:val="en-US"/>
-        </w:rPr>
-        <w:t xml:space="preserve"> In this case, the folder will be named “api”.</w:t>
+        <w:t xml:space="preserve"> python manage.py startapp api</w:t>
+      </w:r>
+      <w:r>
+        <w:rPr>
+          <w:lang w:val="en-US"/>
+        </w:rPr>
+        <w:t xml:space="preserve"> to create an api app folder with the essential files. In this case, the folder will be named “api”.</w:t>
       </w:r>
     </w:p>
     <w:p>
@@ -1836,7 +1366,7 @@
         <w:pStyle w:val="a3"/>
         <w:numPr>
           <w:ilvl w:val="0"/>
-          <w:numId w:val="4"/>
+          <w:numId w:val="7"/>
         </w:numPr>
         <w:jc w:val="both"/>
         <w:rPr>
@@ -1847,103 +1377,13 @@
         <w:rPr>
           <w:lang w:val="en-US"/>
         </w:rPr>
-        <w:t xml:space="preserve">In order to </w:t>
-      </w:r>
-      <w:r>
-        <w:rPr>
-          <w:lang w:val="en-US"/>
-        </w:rPr>
-        <w:t>enable</w:t>
-      </w:r>
-      <w:r>
-        <w:rPr>
-          <w:lang w:val="en-US"/>
-        </w:rPr>
-        <w:t xml:space="preserve"> an app in a project is </w:t>
-      </w:r>
-      <w:r>
-        <w:rPr>
-          <w:lang w:val="en-US"/>
-        </w:rPr>
-        <w:t xml:space="preserve">to open the </w:t>
-      </w:r>
-      <w:r>
-        <w:rPr>
-          <w:lang w:val="en-US"/>
-        </w:rPr>
-        <w:t>“api” folder, open the “settings.py” file, which is the configuration file for the Django. Find the line with the “INSTALLED_</w:t>
-      </w:r>
-      <w:r>
-        <w:rPr>
-          <w:lang w:val="en-US"/>
-        </w:rPr>
-        <w:t>APPS = [” and</w:t>
-      </w:r>
-      <w:r>
-        <w:rPr>
-          <w:lang w:val="en-US"/>
-        </w:rPr>
-        <w:t xml:space="preserve"> add after those the “rest</w:t>
-      </w:r>
-      <w:r>
-        <w:rPr>
-          <w:lang w:val="en-US"/>
-        </w:rPr>
-        <w:t>_</w:t>
-      </w:r>
-      <w:r>
-        <w:rPr>
-          <w:lang w:val="en-US"/>
-        </w:rPr>
-        <w:t>framework”, “rest_framework</w:t>
-      </w:r>
-      <w:r>
-        <w:rPr>
-          <w:lang w:val="en-US"/>
-        </w:rPr>
-        <w:t>.</w:t>
-      </w:r>
-      <w:r>
-        <w:rPr>
-          <w:lang w:val="en-US"/>
-        </w:rPr>
-        <w:t>authtoken</w:t>
-      </w:r>
-      <w:r>
-        <w:rPr>
-          <w:lang w:val="en-US"/>
-        </w:rPr>
-        <w:t>”</w:t>
-      </w:r>
-      <w:r>
-        <w:rPr>
-          <w:lang w:val="en-US"/>
-        </w:rPr>
-        <w:t>, “api”</w:t>
-      </w:r>
-      <w:r>
-        <w:rPr>
-          <w:lang w:val="en-US"/>
-        </w:rPr>
-        <w:t xml:space="preserve">. That’s how you add apps to your </w:t>
-      </w:r>
-      <w:r>
-        <w:rPr>
-          <w:lang w:val="en-US"/>
-        </w:rPr>
-        <w:t>Django</w:t>
-      </w:r>
-      <w:r>
-        <w:rPr>
-          <w:lang w:val="en-US"/>
-        </w:rPr>
-        <w:t xml:space="preserve"> project.</w:t>
-      </w:r>
-    </w:p>
-    <w:p>
-      <w:pPr>
-        <w:pStyle w:val="a3"/>
-        <w:jc w:val="both"/>
+        <w:t>In order to enable an app in a project, open the “api” folder, open the “settings.py” file, which is the configuration file for the Django. Find the line with the “INSTALLED_APPS = [” and add after the already installed apps the “rest_framework”, “rest_framework.authtoken”, “api”. That’s how you add apps to your Django project.</w:t>
+      </w:r>
+    </w:p>
+    <w:p>
+      <w:pPr>
+        <w:pStyle w:val="a3"/>
+        <w:jc w:val="center"/>
         <w:rPr>
           <w:lang w:val="en-US"/>
         </w:rPr>
@@ -1955,10 +1395,10 @@
         </w:rPr>
         <w:lastRenderedPageBreak/>
         <w:drawing>
-          <wp:inline distT="0" distB="0" distL="0" distR="0" wp14:anchorId="563AC980" wp14:editId="4D2C8617">
-            <wp:extent cx="4580125" cy="2251494"/>
-            <wp:effectExtent l="0" t="0" r="0" b="0"/>
-            <wp:docPr id="9" name="Εικόνα 9"/>
+          <wp:inline distT="0" distB="0" distL="0" distR="0" wp14:anchorId="1DC93045" wp14:editId="4C4E9B21">
+            <wp:extent cx="4688958" cy="2147570"/>
+            <wp:effectExtent l="0" t="0" r="0" b="5080"/>
+            <wp:docPr id="1" name="Εικόνα 1"/>
             <wp:cNvGraphicFramePr>
               <a:graphicFrameLocks xmlns:a="http://schemas.openxmlformats.org/drawingml/2006/main" noChangeAspect="1"/>
             </wp:cNvGraphicFramePr>
@@ -1966,7 +1406,7 @@
               <a:graphicData uri="http://schemas.openxmlformats.org/drawingml/2006/picture">
                 <pic:pic xmlns:pic="http://schemas.openxmlformats.org/drawingml/2006/picture">
                   <pic:nvPicPr>
-                    <pic:cNvPr id="0" name="Picture 9"/>
+                    <pic:cNvPr id="0" name="Εικόνα 9"/>
                     <pic:cNvPicPr>
                       <a:picLocks noChangeAspect="1" noChangeArrowheads="1"/>
                     </pic:cNvPicPr>
@@ -1987,7 +1427,7 @@
                   <pic:spPr bwMode="auto">
                     <a:xfrm>
                       <a:off x="0" y="0"/>
-                      <a:ext cx="4614032" cy="2268162"/>
+                      <a:ext cx="4690756" cy="2148394"/>
                     </a:xfrm>
                     <a:prstGeom prst="rect">
                       <a:avLst/>
@@ -2009,13 +1449,14 @@
         <w:pStyle w:val="a3"/>
         <w:numPr>
           <w:ilvl w:val="0"/>
-          <w:numId w:val="4"/>
+          <w:numId w:val="7"/>
         </w:numPr>
         <w:jc w:val="both"/>
         <w:rPr>
           <w:lang w:val="en-US"/>
         </w:rPr>
       </w:pPr>
+      <w:bookmarkStart w:id="1" w:name="_Hlk45045589"/>
       <w:r>
         <w:rPr>
           <w:lang w:val="en-US"/>
@@ -2037,37 +1478,14 @@
         <w:rPr>
           <w:lang w:val="en-US"/>
         </w:rPr>
-        <w:t xml:space="preserve"> </w:t>
-      </w:r>
-      <w:r>
-        <w:rPr>
-          <w:lang w:val="en-US"/>
-        </w:rPr>
-        <w:t>on the “env” virtual python environment</w:t>
-      </w:r>
-      <w:r>
-        <w:rPr>
-          <w:lang w:val="en-US"/>
-        </w:rPr>
-        <w:t>, to start the Django development server</w:t>
-      </w:r>
-      <w:r>
-        <w:rPr>
-          <w:lang w:val="en-US"/>
-        </w:rPr>
-        <w:t xml:space="preserve"> in port 8000</w:t>
-      </w:r>
-      <w:r>
-        <w:rPr>
-          <w:lang w:val="en-US"/>
-        </w:rPr>
-        <w:t>.</w:t>
-      </w:r>
-      <w:r>
-        <w:rPr>
-          <w:lang w:val="en-US"/>
-        </w:rPr>
-        <w:t xml:space="preserve"> </w:t>
+        <w:t xml:space="preserve"> on the “env” virtual python environment, to start the Django development server in port 8000. </w:t>
+      </w:r>
+      <w:bookmarkEnd w:id="1"/>
+      <w:r>
+        <w:rPr>
+          <w:lang w:val="en-US"/>
+        </w:rPr>
+        <w:t>You can press ctrl + c to close the server (don’t do that yet).</w:t>
       </w:r>
     </w:p>
     <w:p>
@@ -2075,7 +1493,7 @@
         <w:pStyle w:val="a3"/>
         <w:numPr>
           <w:ilvl w:val="0"/>
-          <w:numId w:val="4"/>
+          <w:numId w:val="7"/>
         </w:numPr>
         <w:jc w:val="both"/>
         <w:rPr>
@@ -2101,7 +1519,191 @@
         <w:rPr>
           <w:lang w:val="en-US"/>
         </w:rPr>
-        <w:t>. MAGIC!</w:t>
+        <w:t xml:space="preserve">. MAGIC! </w:t>
+      </w:r>
+    </w:p>
+    <w:p>
+      <w:pPr>
+        <w:pStyle w:val="a3"/>
+        <w:numPr>
+          <w:ilvl w:val="0"/>
+          <w:numId w:val="7"/>
+        </w:numPr>
+        <w:jc w:val="both"/>
+        <w:rPr>
+          <w:lang w:val="en-US"/>
+        </w:rPr>
+      </w:pPr>
+      <w:r>
+        <w:rPr>
+          <w:lang w:val="en-US"/>
+        </w:rPr>
+        <w:t xml:space="preserve">Don’t forget to </w:t>
+      </w:r>
+      <w:r>
+        <w:rPr>
+          <w:rFonts w:ascii="Lucida Console" w:hAnsi="Lucida Console" w:cs="Lucida Console"/>
+          <w:b/>
+          <w:bCs/>
+          <w:i/>
+          <w:iCs/>
+          <w:sz w:val="18"/>
+          <w:szCs w:val="18"/>
+          <w:u w:val="single"/>
+          <w:lang w:val="en-US"/>
+        </w:rPr>
+        <w:t>git add .</w:t>
+      </w:r>
+      <w:r>
+        <w:rPr>
+          <w:lang w:val="en-US"/>
+        </w:rPr>
+        <w:t xml:space="preserve"> and </w:t>
+      </w:r>
+      <w:r>
+        <w:rPr>
+          <w:b/>
+          <w:bCs/>
+          <w:i/>
+          <w:iCs/>
+          <w:u w:val="single"/>
+          <w:lang w:val="en-US"/>
+        </w:rPr>
+        <w:t>git commit -am "Created django project and app"</w:t>
+      </w:r>
+      <w:r>
+        <w:rPr>
+          <w:lang w:val="en-US"/>
+        </w:rPr>
+        <w:t xml:space="preserve"> and </w:t>
+      </w:r>
+      <w:r>
+        <w:rPr>
+          <w:b/>
+          <w:bCs/>
+          <w:i/>
+          <w:iCs/>
+          <w:u w:val="single"/>
+          <w:lang w:val="en-US"/>
+        </w:rPr>
+        <w:t>git push origin</w:t>
+      </w:r>
+      <w:r>
+        <w:rPr>
+          <w:lang w:val="en-US"/>
+        </w:rPr>
+        <w:t>.</w:t>
+      </w:r>
+      <w:r>
+        <w:rPr>
+          <w:lang w:val="en-US"/>
+        </w:rPr>
+        <w:br w:type="page"/>
+      </w:r>
+    </w:p>
+    <w:p>
+      <w:pPr>
+        <w:jc w:val="center"/>
+        <w:rPr>
+          <w:sz w:val="24"/>
+          <w:szCs w:val="24"/>
+          <w:u w:val="single"/>
+          <w:lang w:val="en-US"/>
+        </w:rPr>
+      </w:pPr>
+      <w:r>
+        <w:rPr>
+          <w:sz w:val="24"/>
+          <w:szCs w:val="24"/>
+          <w:u w:val="single"/>
+          <w:lang w:val="en-US"/>
+        </w:rPr>
+        <w:lastRenderedPageBreak/>
+        <w:t>Create Models</w:t>
+      </w:r>
+    </w:p>
+    <w:p>
+      <w:pPr>
+        <w:jc w:val="center"/>
+        <w:rPr>
+          <w:sz w:val="24"/>
+          <w:szCs w:val="24"/>
+          <w:lang w:val="en-US"/>
+        </w:rPr>
+      </w:pPr>
+    </w:p>
+    <w:p>
+      <w:pPr>
+        <w:jc w:val="both"/>
+        <w:rPr>
+          <w:lang w:val="en-US"/>
+        </w:rPr>
+      </w:pPr>
+      <w:r>
+        <w:rPr>
+          <w:lang w:val="en-US"/>
+        </w:rPr>
+        <w:tab/>
+      </w:r>
+      <w:r>
+        <w:rPr>
+          <w:lang w:val="en-US"/>
+        </w:rPr>
+        <w:t>In Django we use models to describe the data we need for our application. Django</w:t>
+      </w:r>
+      <w:r>
+        <w:rPr>
+          <w:lang w:val="en-US"/>
+        </w:rPr>
+        <w:t>,</w:t>
+      </w:r>
+      <w:r>
+        <w:rPr>
+          <w:lang w:val="en-US"/>
+        </w:rPr>
+        <w:t xml:space="preserve"> then</w:t>
+      </w:r>
+      <w:r>
+        <w:rPr>
+          <w:lang w:val="en-US"/>
+        </w:rPr>
+        <w:t>,</w:t>
+      </w:r>
+      <w:r>
+        <w:rPr>
+          <w:lang w:val="en-US"/>
+        </w:rPr>
+        <w:t xml:space="preserve"> uses these models to set up and configure our database</w:t>
+      </w:r>
+      <w:r>
+        <w:rPr>
+          <w:lang w:val="en-US"/>
+        </w:rPr>
+        <w:t>, in order</w:t>
+      </w:r>
+      <w:r>
+        <w:rPr>
+          <w:lang w:val="en-US"/>
+        </w:rPr>
+        <w:t xml:space="preserve"> to store our data effectively. Each model in Django maps to a specific table within our database</w:t>
+      </w:r>
+      <w:r>
+        <w:rPr>
+          <w:lang w:val="en-US"/>
+        </w:rPr>
+        <w:t>.</w:t>
+      </w:r>
+      <w:r>
+        <w:rPr>
+          <w:lang w:val="en-US"/>
+        </w:rPr>
+        <w:t xml:space="preserve"> Django handles the relationship between our models and the database for us</w:t>
+      </w:r>
+      <w:r>
+        <w:rPr>
+          <w:lang w:val="en-US"/>
+        </w:rPr>
+        <w:t>,</w:t>
       </w:r>
       <w:r>
         <w:rPr>
@@ -2109,17 +1711,2715 @@
         </w:rPr>
         <w:t xml:space="preserve"> </w:t>
       </w:r>
-    </w:p>
-    <w:p>
-      <w:pPr>
+      <w:r>
+        <w:rPr>
+          <w:lang w:val="en-US"/>
+        </w:rPr>
+        <w:t>thus</w:t>
+      </w:r>
+      <w:r>
+        <w:rPr>
+          <w:lang w:val="en-US"/>
+        </w:rPr>
+        <w:t xml:space="preserve"> we never need to write any sequel statements or interact with the database directly. So, let's get started and create our first models for our project.</w:t>
+      </w:r>
+    </w:p>
+    <w:p>
+      <w:pPr>
+        <w:pStyle w:val="a3"/>
+        <w:numPr>
+          <w:ilvl w:val="0"/>
+          <w:numId w:val="8"/>
+        </w:numPr>
         <w:jc w:val="both"/>
         <w:rPr>
           <w:lang w:val="en-US"/>
         </w:rPr>
       </w:pPr>
-    </w:p>
-    <w:p>
-      <w:pPr>
+      <w:bookmarkStart w:id="2" w:name="_Hlk45050047"/>
+      <w:r>
+        <w:rPr>
+          <w:lang w:val="en-US"/>
+        </w:rPr>
+        <w:t>In case it doesn’t exist, create a “models.py” file in api</w:t>
+      </w:r>
+      <w:r>
+        <w:rPr>
+          <w:lang w:val="en-US"/>
+        </w:rPr>
+        <w:t xml:space="preserve"> </w:t>
+      </w:r>
+      <w:r>
+        <w:rPr>
+          <w:lang w:val="en-US"/>
+        </w:rPr>
+        <w:t>folder. In this file we include the user and user manager profile model. Fill the file with the following code:</w:t>
+      </w:r>
+    </w:p>
+    <w:bookmarkEnd w:id="2"/>
+    <w:p>
+      <w:pPr>
+        <w:pStyle w:val="a3"/>
+        <w:spacing w:before="240" w:after="0"/>
+        <w:ind w:left="1440"/>
+        <w:rPr>
+          <w:b/>
+          <w:bCs/>
+          <w:lang w:val="en-US"/>
+        </w:rPr>
+      </w:pPr>
+    </w:p>
+    <w:p>
+      <w:pPr>
+        <w:pStyle w:val="a3"/>
+        <w:spacing w:before="240" w:after="0"/>
+        <w:ind w:left="1440"/>
+        <w:rPr>
+          <w:b/>
+          <w:bCs/>
+          <w:lang w:val="en-US"/>
+        </w:rPr>
+      </w:pPr>
+      <w:r>
+        <w:rPr>
+          <w:b/>
+          <w:bCs/>
+          <w:lang w:val="en-US"/>
+        </w:rPr>
+        <w:t>from django.db import models</w:t>
+      </w:r>
+    </w:p>
+    <w:p>
+      <w:pPr>
+        <w:pStyle w:val="a3"/>
+        <w:spacing w:before="240" w:after="0"/>
+        <w:ind w:left="1440"/>
+        <w:rPr>
+          <w:b/>
+          <w:bCs/>
+          <w:lang w:val="en-US"/>
+        </w:rPr>
+      </w:pPr>
+      <w:r>
+        <w:rPr>
+          <w:b/>
+          <w:bCs/>
+          <w:lang w:val="en-US"/>
+        </w:rPr>
+        <w:t>from django.contrib.auth.models import BaseUserManager</w:t>
+      </w:r>
+    </w:p>
+    <w:p>
+      <w:pPr>
+        <w:pStyle w:val="a3"/>
+        <w:spacing w:before="240" w:after="0"/>
+        <w:ind w:left="1440"/>
+        <w:rPr>
+          <w:b/>
+          <w:bCs/>
+          <w:lang w:val="en-US"/>
+        </w:rPr>
+      </w:pPr>
+      <w:r>
+        <w:rPr>
+          <w:b/>
+          <w:bCs/>
+          <w:lang w:val="en-US"/>
+        </w:rPr>
+        <w:t>from django.contrib.auth.models import AbstractBaseUser</w:t>
+      </w:r>
+    </w:p>
+    <w:p>
+      <w:pPr>
+        <w:pStyle w:val="a3"/>
+        <w:spacing w:before="240" w:after="0"/>
+        <w:ind w:left="1440"/>
+        <w:rPr>
+          <w:b/>
+          <w:bCs/>
+          <w:lang w:val="en-US"/>
+        </w:rPr>
+      </w:pPr>
+      <w:r>
+        <w:rPr>
+          <w:b/>
+          <w:bCs/>
+          <w:lang w:val="en-US"/>
+        </w:rPr>
+        <w:t>from django.contrib.auth.models import Permission</w:t>
+      </w:r>
+      <w:r>
+        <w:rPr>
+          <w:b/>
+          <w:bCs/>
+          <w:lang w:val="en-US"/>
+        </w:rPr>
+        <w:t>s</w:t>
+      </w:r>
+      <w:r>
+        <w:rPr>
+          <w:b/>
+          <w:bCs/>
+          <w:lang w:val="en-US"/>
+        </w:rPr>
+        <w:t>Mixin</w:t>
+      </w:r>
+    </w:p>
+    <w:p>
+      <w:pPr>
+        <w:pStyle w:val="a3"/>
+        <w:spacing w:before="240" w:after="0"/>
+        <w:ind w:left="1440"/>
+        <w:rPr>
+          <w:b/>
+          <w:bCs/>
+          <w:lang w:val="en-US"/>
+        </w:rPr>
+      </w:pPr>
+    </w:p>
+    <w:p>
+      <w:pPr>
+        <w:pStyle w:val="a3"/>
+        <w:spacing w:before="240" w:after="0"/>
+        <w:ind w:left="1440"/>
+        <w:rPr>
+          <w:b/>
+          <w:bCs/>
+          <w:lang w:val="en-US"/>
+        </w:rPr>
+      </w:pPr>
+      <w:r>
+        <w:rPr>
+          <w:b/>
+          <w:bCs/>
+          <w:lang w:val="en-US"/>
+        </w:rPr>
+        <w:t>class UserProfileManager(BaseUserManager):</w:t>
+      </w:r>
+    </w:p>
+    <w:p>
+      <w:pPr>
+        <w:pStyle w:val="a3"/>
+        <w:spacing w:before="240" w:after="0"/>
+        <w:ind w:left="1440"/>
+        <w:rPr>
+          <w:b/>
+          <w:bCs/>
+          <w:lang w:val="en-US"/>
+        </w:rPr>
+      </w:pPr>
+      <w:r>
+        <w:rPr>
+          <w:b/>
+          <w:bCs/>
+          <w:lang w:val="en-US"/>
+        </w:rPr>
+        <w:t xml:space="preserve">    """Manager for user profiles"""</w:t>
+      </w:r>
+    </w:p>
+    <w:p>
+      <w:pPr>
+        <w:pStyle w:val="a3"/>
+        <w:spacing w:before="240" w:after="0"/>
+        <w:ind w:left="1440"/>
+        <w:rPr>
+          <w:b/>
+          <w:bCs/>
+          <w:lang w:val="en-US"/>
+        </w:rPr>
+      </w:pPr>
+      <w:r>
+        <w:rPr>
+          <w:b/>
+          <w:bCs/>
+          <w:lang w:val="en-US"/>
+        </w:rPr>
+        <w:t xml:space="preserve">    def create_user(self, email, name, password=None):</w:t>
+      </w:r>
+    </w:p>
+    <w:p>
+      <w:pPr>
+        <w:pStyle w:val="a3"/>
+        <w:spacing w:before="240" w:after="0"/>
+        <w:ind w:left="1440"/>
+        <w:rPr>
+          <w:b/>
+          <w:bCs/>
+          <w:lang w:val="en-US"/>
+        </w:rPr>
+      </w:pPr>
+      <w:r>
+        <w:rPr>
+          <w:b/>
+          <w:bCs/>
+          <w:lang w:val="en-US"/>
+        </w:rPr>
+        <w:t xml:space="preserve">        """Create a new user Profile"""</w:t>
+      </w:r>
+    </w:p>
+    <w:p>
+      <w:pPr>
+        <w:pStyle w:val="a3"/>
+        <w:spacing w:before="240" w:after="0"/>
+        <w:ind w:left="1440"/>
+        <w:rPr>
+          <w:b/>
+          <w:bCs/>
+          <w:lang w:val="en-US"/>
+        </w:rPr>
+      </w:pPr>
+      <w:r>
+        <w:rPr>
+          <w:b/>
+          <w:bCs/>
+          <w:lang w:val="en-US"/>
+        </w:rPr>
+        <w:t xml:space="preserve">        if not email:</w:t>
+      </w:r>
+    </w:p>
+    <w:p>
+      <w:pPr>
+        <w:pStyle w:val="a3"/>
+        <w:spacing w:before="240" w:after="0"/>
+        <w:ind w:left="1440"/>
+        <w:rPr>
+          <w:b/>
+          <w:bCs/>
+          <w:lang w:val="en-US"/>
+        </w:rPr>
+      </w:pPr>
+      <w:r>
+        <w:rPr>
+          <w:b/>
+          <w:bCs/>
+          <w:lang w:val="en-US"/>
+        </w:rPr>
+        <w:t xml:space="preserve">            raise ValueError('Users must have an email address')</w:t>
+      </w:r>
+    </w:p>
+    <w:p>
+      <w:pPr>
+        <w:pStyle w:val="a3"/>
+        <w:spacing w:before="240" w:after="0"/>
+        <w:ind w:left="1440"/>
+        <w:rPr>
+          <w:b/>
+          <w:bCs/>
+          <w:lang w:val="en-US"/>
+        </w:rPr>
+      </w:pPr>
+      <w:r>
+        <w:rPr>
+          <w:b/>
+          <w:bCs/>
+          <w:lang w:val="en-US"/>
+        </w:rPr>
+        <w:t xml:space="preserve">        email = self.normal</w:t>
+      </w:r>
+      <w:r>
+        <w:rPr>
+          <w:b/>
+          <w:bCs/>
+          <w:lang w:val="en-US"/>
+        </w:rPr>
+        <w:t>i</w:t>
+      </w:r>
+      <w:r>
+        <w:rPr>
+          <w:b/>
+          <w:bCs/>
+          <w:lang w:val="en-US"/>
+        </w:rPr>
+        <w:t>ze_email(email) #lowercase letters before the ‘@’</w:t>
+      </w:r>
+    </w:p>
+    <w:p>
+      <w:pPr>
+        <w:pStyle w:val="a3"/>
+        <w:spacing w:before="240" w:after="0"/>
+        <w:ind w:left="1440"/>
+        <w:rPr>
+          <w:b/>
+          <w:bCs/>
+          <w:lang w:val="en-US"/>
+        </w:rPr>
+      </w:pPr>
+      <w:r>
+        <w:rPr>
+          <w:b/>
+          <w:bCs/>
+          <w:lang w:val="en-US"/>
+        </w:rPr>
+        <w:t xml:space="preserve">        user = self.model(email=email, name=name)</w:t>
+      </w:r>
+    </w:p>
+    <w:p>
+      <w:pPr>
+        <w:pStyle w:val="a3"/>
+        <w:spacing w:before="240" w:after="0"/>
+        <w:ind w:left="1440"/>
+        <w:rPr>
+          <w:b/>
+          <w:bCs/>
+          <w:lang w:val="en-US"/>
+        </w:rPr>
+      </w:pPr>
+      <w:r>
+        <w:rPr>
+          <w:b/>
+          <w:bCs/>
+          <w:lang w:val="en-US"/>
+        </w:rPr>
+        <w:t xml:space="preserve">        user.set_password(password)</w:t>
+      </w:r>
+    </w:p>
+    <w:p>
+      <w:pPr>
+        <w:pStyle w:val="a3"/>
+        <w:spacing w:before="240" w:after="0"/>
+        <w:ind w:left="1440"/>
+        <w:rPr>
+          <w:b/>
+          <w:bCs/>
+          <w:lang w:val="en-US"/>
+        </w:rPr>
+      </w:pPr>
+      <w:r>
+        <w:rPr>
+          <w:b/>
+          <w:bCs/>
+          <w:lang w:val="en-US"/>
+        </w:rPr>
+        <w:t xml:space="preserve">        user.save(using=self._db)</w:t>
+      </w:r>
+    </w:p>
+    <w:p>
+      <w:pPr>
+        <w:pStyle w:val="a3"/>
+        <w:spacing w:before="240" w:after="0"/>
+        <w:ind w:left="1440"/>
+        <w:rPr>
+          <w:b/>
+          <w:bCs/>
+          <w:lang w:val="en-US"/>
+        </w:rPr>
+      </w:pPr>
+      <w:r>
+        <w:rPr>
+          <w:b/>
+          <w:bCs/>
+          <w:lang w:val="en-US"/>
+        </w:rPr>
+        <w:t xml:space="preserve">        return user</w:t>
+      </w:r>
+    </w:p>
+    <w:p>
+      <w:pPr>
+        <w:pStyle w:val="a3"/>
+        <w:spacing w:before="240" w:after="0"/>
+        <w:ind w:left="1440"/>
+        <w:rPr>
+          <w:b/>
+          <w:bCs/>
+          <w:lang w:val="en-US"/>
+        </w:rPr>
+      </w:pPr>
+    </w:p>
+    <w:p>
+      <w:pPr>
+        <w:pStyle w:val="a3"/>
+        <w:spacing w:before="240" w:after="0"/>
+        <w:ind w:left="1440"/>
+        <w:rPr>
+          <w:b/>
+          <w:bCs/>
+          <w:lang w:val="en-US"/>
+        </w:rPr>
+      </w:pPr>
+      <w:r>
+        <w:rPr>
+          <w:b/>
+          <w:bCs/>
+          <w:lang w:val="en-US"/>
+        </w:rPr>
+        <w:t xml:space="preserve">    def create_superuser(self, email, name, password):</w:t>
+      </w:r>
+    </w:p>
+    <w:p>
+      <w:pPr>
+        <w:pStyle w:val="a3"/>
+        <w:spacing w:before="240" w:after="0"/>
+        <w:ind w:left="1440"/>
+        <w:rPr>
+          <w:b/>
+          <w:bCs/>
+          <w:lang w:val="en-US"/>
+        </w:rPr>
+      </w:pPr>
+      <w:r>
+        <w:rPr>
+          <w:b/>
+          <w:bCs/>
+          <w:lang w:val="en-US"/>
+        </w:rPr>
+        <w:t xml:space="preserve">        """Create and save a new superuser with given details"""</w:t>
+      </w:r>
+    </w:p>
+    <w:p>
+      <w:pPr>
+        <w:pStyle w:val="a3"/>
+        <w:spacing w:before="240" w:after="0"/>
+        <w:ind w:left="1440"/>
+        <w:rPr>
+          <w:b/>
+          <w:bCs/>
+          <w:lang w:val="en-US"/>
+        </w:rPr>
+      </w:pPr>
+      <w:r>
+        <w:rPr>
+          <w:b/>
+          <w:bCs/>
+          <w:lang w:val="en-US"/>
+        </w:rPr>
+        <w:t xml:space="preserve">        user = self.create_user(email, name, password)</w:t>
+      </w:r>
+    </w:p>
+    <w:p>
+      <w:pPr>
+        <w:pStyle w:val="a3"/>
+        <w:spacing w:before="240" w:after="0"/>
+        <w:ind w:left="1440"/>
+        <w:rPr>
+          <w:b/>
+          <w:bCs/>
+          <w:lang w:val="en-US"/>
+        </w:rPr>
+      </w:pPr>
+      <w:r>
+        <w:rPr>
+          <w:b/>
+          <w:bCs/>
+          <w:lang w:val="en-US"/>
+        </w:rPr>
+        <w:t xml:space="preserve">        user.is_superuser = True</w:t>
+      </w:r>
+    </w:p>
+    <w:p>
+      <w:pPr>
+        <w:pStyle w:val="a3"/>
+        <w:spacing w:before="240" w:after="0"/>
+        <w:ind w:left="1440"/>
+        <w:rPr>
+          <w:b/>
+          <w:bCs/>
+          <w:lang w:val="en-US"/>
+        </w:rPr>
+      </w:pPr>
+      <w:r>
+        <w:rPr>
+          <w:b/>
+          <w:bCs/>
+          <w:lang w:val="en-US"/>
+        </w:rPr>
+        <w:t xml:space="preserve">        user.is_staff = True</w:t>
+      </w:r>
+    </w:p>
+    <w:p>
+      <w:pPr>
+        <w:pStyle w:val="a3"/>
+        <w:spacing w:before="240" w:after="0"/>
+        <w:ind w:left="1440"/>
+        <w:rPr>
+          <w:b/>
+          <w:bCs/>
+          <w:lang w:val="en-US"/>
+        </w:rPr>
+      </w:pPr>
+      <w:r>
+        <w:rPr>
+          <w:b/>
+          <w:bCs/>
+          <w:lang w:val="en-US"/>
+        </w:rPr>
+        <w:t xml:space="preserve">        user.save(using=self._db)</w:t>
+      </w:r>
+    </w:p>
+    <w:p>
+      <w:pPr>
+        <w:pStyle w:val="a3"/>
+        <w:spacing w:before="240" w:after="0"/>
+        <w:ind w:left="1440"/>
+        <w:rPr>
+          <w:b/>
+          <w:bCs/>
+          <w:lang w:val="en-US"/>
+        </w:rPr>
+      </w:pPr>
+      <w:r>
+        <w:rPr>
+          <w:b/>
+          <w:bCs/>
+          <w:lang w:val="en-US"/>
+        </w:rPr>
+        <w:t xml:space="preserve">        return user</w:t>
+      </w:r>
+    </w:p>
+    <w:p>
+      <w:pPr>
+        <w:pStyle w:val="a3"/>
+        <w:spacing w:before="240" w:after="0"/>
+        <w:ind w:left="1440"/>
+        <w:rPr>
+          <w:b/>
+          <w:bCs/>
+          <w:lang w:val="en-US"/>
+        </w:rPr>
+      </w:pPr>
+    </w:p>
+    <w:p>
+      <w:pPr>
+        <w:pStyle w:val="a3"/>
+        <w:spacing w:before="240" w:after="0"/>
+        <w:ind w:left="1440"/>
+        <w:rPr>
+          <w:b/>
+          <w:bCs/>
+          <w:lang w:val="en-US"/>
+        </w:rPr>
+      </w:pPr>
+      <w:r>
+        <w:rPr>
+          <w:b/>
+          <w:bCs/>
+          <w:lang w:val="en-US"/>
+        </w:rPr>
+        <w:t>class UserProfile(AbstractBaseUser, Permission</w:t>
+      </w:r>
+      <w:r>
+        <w:rPr>
+          <w:b/>
+          <w:bCs/>
+          <w:lang w:val="en-US"/>
+        </w:rPr>
+        <w:t>s</w:t>
+      </w:r>
+      <w:r>
+        <w:rPr>
+          <w:b/>
+          <w:bCs/>
+          <w:lang w:val="en-US"/>
+        </w:rPr>
+        <w:t>Mixin):</w:t>
+      </w:r>
+    </w:p>
+    <w:p>
+      <w:pPr>
+        <w:pStyle w:val="a3"/>
+        <w:spacing w:before="240" w:after="0"/>
+        <w:ind w:left="1440"/>
+        <w:rPr>
+          <w:b/>
+          <w:bCs/>
+          <w:lang w:val="en-US"/>
+        </w:rPr>
+      </w:pPr>
+      <w:r>
+        <w:rPr>
+          <w:b/>
+          <w:bCs/>
+          <w:lang w:val="en-US"/>
+        </w:rPr>
+        <w:t xml:space="preserve">    """Database model for users in the system"""</w:t>
+      </w:r>
+    </w:p>
+    <w:p>
+      <w:pPr>
+        <w:pStyle w:val="a3"/>
+        <w:spacing w:before="240" w:after="0"/>
+        <w:ind w:left="1440"/>
+        <w:rPr>
+          <w:b/>
+          <w:bCs/>
+          <w:lang w:val="en-US"/>
+        </w:rPr>
+      </w:pPr>
+      <w:r>
+        <w:rPr>
+          <w:b/>
+          <w:bCs/>
+          <w:lang w:val="en-US"/>
+        </w:rPr>
+        <w:t xml:space="preserve">    email = models.EmailField(max_length=255, unique=True) #email is the username</w:t>
+      </w:r>
+    </w:p>
+    <w:p>
+      <w:pPr>
+        <w:pStyle w:val="a3"/>
+        <w:spacing w:before="240" w:after="0"/>
+        <w:ind w:left="1440"/>
+        <w:rPr>
+          <w:b/>
+          <w:bCs/>
+          <w:lang w:val="en-US"/>
+        </w:rPr>
+      </w:pPr>
+      <w:r>
+        <w:rPr>
+          <w:b/>
+          <w:bCs/>
+          <w:lang w:val="en-US"/>
+        </w:rPr>
+        <w:t xml:space="preserve">    name = models.CharField(max_length=255)</w:t>
+      </w:r>
+    </w:p>
+    <w:p>
+      <w:pPr>
+        <w:pStyle w:val="a3"/>
+        <w:spacing w:before="240" w:after="0"/>
+        <w:ind w:left="1440"/>
+        <w:rPr>
+          <w:b/>
+          <w:bCs/>
+          <w:lang w:val="en-US"/>
+        </w:rPr>
+      </w:pPr>
+      <w:r>
+        <w:rPr>
+          <w:b/>
+          <w:bCs/>
+          <w:lang w:val="en-US"/>
+        </w:rPr>
+        <w:t xml:space="preserve">    is_active = models.</w:t>
+      </w:r>
+      <w:r>
+        <w:rPr>
+          <w:b/>
+          <w:bCs/>
+          <w:lang w:val="en-US"/>
+        </w:rPr>
+        <w:t>BooleanField</w:t>
+      </w:r>
+      <w:r>
+        <w:rPr>
+          <w:b/>
+          <w:bCs/>
+          <w:lang w:val="en-US"/>
+        </w:rPr>
+        <w:t xml:space="preserve"> </w:t>
+      </w:r>
+      <w:r>
+        <w:rPr>
+          <w:b/>
+          <w:bCs/>
+          <w:lang w:val="en-US"/>
+        </w:rPr>
+        <w:t>(default=True)</w:t>
+      </w:r>
+    </w:p>
+    <w:p>
+      <w:pPr>
+        <w:pStyle w:val="a3"/>
+        <w:spacing w:before="240" w:after="0"/>
+        <w:ind w:left="1440"/>
+        <w:rPr>
+          <w:b/>
+          <w:bCs/>
+          <w:lang w:val="en-US"/>
+        </w:rPr>
+      </w:pPr>
+      <w:r>
+        <w:rPr>
+          <w:b/>
+          <w:bCs/>
+          <w:lang w:val="en-US"/>
+        </w:rPr>
+        <w:t xml:space="preserve">    is_staff = models.</w:t>
+      </w:r>
+      <w:r>
+        <w:rPr>
+          <w:b/>
+          <w:bCs/>
+          <w:lang w:val="en-US"/>
+        </w:rPr>
+        <w:t>BooleanField</w:t>
+      </w:r>
+      <w:r>
+        <w:rPr>
+          <w:b/>
+          <w:bCs/>
+          <w:lang w:val="en-US"/>
+        </w:rPr>
+        <w:t xml:space="preserve"> </w:t>
+      </w:r>
+      <w:r>
+        <w:rPr>
+          <w:b/>
+          <w:bCs/>
+          <w:lang w:val="en-US"/>
+        </w:rPr>
+        <w:t>(default=False)</w:t>
+      </w:r>
+    </w:p>
+    <w:p>
+      <w:pPr>
+        <w:pStyle w:val="a3"/>
+        <w:spacing w:before="240" w:after="0"/>
+        <w:ind w:left="1440"/>
+        <w:rPr>
+          <w:b/>
+          <w:bCs/>
+          <w:lang w:val="en-US"/>
+        </w:rPr>
+      </w:pPr>
+    </w:p>
+    <w:p>
+      <w:pPr>
+        <w:pStyle w:val="a3"/>
+        <w:spacing w:before="240" w:after="0"/>
+        <w:ind w:left="1440"/>
+        <w:rPr>
+          <w:b/>
+          <w:bCs/>
+          <w:lang w:val="en-US"/>
+        </w:rPr>
+      </w:pPr>
+      <w:r>
+        <w:rPr>
+          <w:b/>
+          <w:bCs/>
+          <w:lang w:val="en-US"/>
+        </w:rPr>
+        <w:t xml:space="preserve">    objects = UserProfileManager()</w:t>
+      </w:r>
+    </w:p>
+    <w:p>
+      <w:pPr>
+        <w:pStyle w:val="a3"/>
+        <w:spacing w:before="240" w:after="0"/>
+        <w:ind w:left="1440"/>
+        <w:rPr>
+          <w:b/>
+          <w:bCs/>
+          <w:lang w:val="en-US"/>
+        </w:rPr>
+      </w:pPr>
+      <w:r>
+        <w:rPr>
+          <w:b/>
+          <w:bCs/>
+          <w:lang w:val="en-US"/>
+        </w:rPr>
+        <w:t xml:space="preserve">    USERNAME_FIELD = 'email'</w:t>
+      </w:r>
+    </w:p>
+    <w:p>
+      <w:pPr>
+        <w:pStyle w:val="a3"/>
+        <w:spacing w:before="240" w:after="0"/>
+        <w:ind w:left="1440"/>
+        <w:rPr>
+          <w:b/>
+          <w:bCs/>
+          <w:lang w:val="en-US"/>
+        </w:rPr>
+      </w:pPr>
+      <w:r>
+        <w:rPr>
+          <w:b/>
+          <w:bCs/>
+          <w:lang w:val="en-US"/>
+        </w:rPr>
+        <w:t xml:space="preserve">    REQUIRED_FIELDS = ['name']</w:t>
+      </w:r>
+    </w:p>
+    <w:p>
+      <w:pPr>
+        <w:pStyle w:val="a3"/>
+        <w:spacing w:before="240" w:after="0"/>
+        <w:ind w:left="1440"/>
+        <w:rPr>
+          <w:b/>
+          <w:bCs/>
+          <w:lang w:val="en-US"/>
+        </w:rPr>
+      </w:pPr>
+    </w:p>
+    <w:p>
+      <w:pPr>
+        <w:pStyle w:val="a3"/>
+        <w:spacing w:before="240" w:after="0"/>
+        <w:ind w:left="1440"/>
+        <w:rPr>
+          <w:b/>
+          <w:bCs/>
+          <w:lang w:val="en-US"/>
+        </w:rPr>
+      </w:pPr>
+      <w:r>
+        <w:rPr>
+          <w:b/>
+          <w:bCs/>
+          <w:lang w:val="en-US"/>
+        </w:rPr>
+        <w:lastRenderedPageBreak/>
+        <w:t xml:space="preserve">    def get_full_name(self):</w:t>
+      </w:r>
+    </w:p>
+    <w:p>
+      <w:pPr>
+        <w:pStyle w:val="a3"/>
+        <w:spacing w:before="240" w:after="0"/>
+        <w:ind w:left="1440"/>
+        <w:rPr>
+          <w:b/>
+          <w:bCs/>
+          <w:lang w:val="en-US"/>
+        </w:rPr>
+      </w:pPr>
+      <w:r>
+        <w:rPr>
+          <w:b/>
+          <w:bCs/>
+          <w:lang w:val="en-US"/>
+        </w:rPr>
+        <w:t xml:space="preserve">    </w:t>
+      </w:r>
+      <w:r>
+        <w:rPr>
+          <w:b/>
+          <w:bCs/>
+          <w:lang w:val="en-US"/>
+        </w:rPr>
+        <w:t xml:space="preserve">    </w:t>
+      </w:r>
+      <w:r>
+        <w:rPr>
+          <w:b/>
+          <w:bCs/>
+          <w:lang w:val="en-US"/>
+        </w:rPr>
+        <w:t>"""Rertieve full name of user"""</w:t>
+      </w:r>
+    </w:p>
+    <w:p>
+      <w:pPr>
+        <w:pStyle w:val="a3"/>
+        <w:spacing w:before="240" w:after="0"/>
+        <w:ind w:left="1440"/>
+        <w:rPr>
+          <w:b/>
+          <w:bCs/>
+          <w:lang w:val="en-US"/>
+        </w:rPr>
+      </w:pPr>
+      <w:r>
+        <w:rPr>
+          <w:b/>
+          <w:bCs/>
+          <w:lang w:val="en-US"/>
+        </w:rPr>
+        <w:t xml:space="preserve">    </w:t>
+      </w:r>
+      <w:r>
+        <w:rPr>
+          <w:b/>
+          <w:bCs/>
+          <w:lang w:val="en-US"/>
+        </w:rPr>
+        <w:t xml:space="preserve">    </w:t>
+      </w:r>
+      <w:r>
+        <w:rPr>
+          <w:b/>
+          <w:bCs/>
+          <w:lang w:val="en-US"/>
+        </w:rPr>
+        <w:t>return self.name</w:t>
+      </w:r>
+    </w:p>
+    <w:p>
+      <w:pPr>
+        <w:pStyle w:val="a3"/>
+        <w:spacing w:before="240" w:after="0"/>
+        <w:ind w:left="1440"/>
+        <w:rPr>
+          <w:b/>
+          <w:bCs/>
+          <w:lang w:val="en-US"/>
+        </w:rPr>
+      </w:pPr>
+      <w:r>
+        <w:rPr>
+          <w:b/>
+          <w:bCs/>
+          <w:lang w:val="en-US"/>
+        </w:rPr>
+        <w:t xml:space="preserve">    def __str__(self):</w:t>
+      </w:r>
+    </w:p>
+    <w:p>
+      <w:pPr>
+        <w:pStyle w:val="a3"/>
+        <w:spacing w:before="240" w:after="0"/>
+        <w:ind w:left="1440"/>
+        <w:rPr>
+          <w:b/>
+          <w:bCs/>
+          <w:lang w:val="en-US"/>
+        </w:rPr>
+      </w:pPr>
+      <w:r>
+        <w:rPr>
+          <w:b/>
+          <w:bCs/>
+          <w:lang w:val="en-US"/>
+        </w:rPr>
+        <w:t xml:space="preserve">   </w:t>
+      </w:r>
+      <w:r>
+        <w:rPr>
+          <w:b/>
+          <w:bCs/>
+          <w:lang w:val="en-US"/>
+        </w:rPr>
+        <w:t xml:space="preserve">    </w:t>
+      </w:r>
+      <w:r>
+        <w:rPr>
+          <w:b/>
+          <w:bCs/>
+          <w:lang w:val="en-US"/>
+        </w:rPr>
+        <w:t xml:space="preserve"> """Return string representation of the user"""</w:t>
+      </w:r>
+    </w:p>
+    <w:p>
+      <w:pPr>
+        <w:pStyle w:val="a3"/>
+        <w:spacing w:before="240" w:after="0"/>
+        <w:ind w:left="1440"/>
+        <w:rPr>
+          <w:b/>
+          <w:bCs/>
+          <w:lang w:val="en-US"/>
+        </w:rPr>
+      </w:pPr>
+      <w:r>
+        <w:rPr>
+          <w:b/>
+          <w:bCs/>
+          <w:lang w:val="en-US"/>
+        </w:rPr>
+        <w:t xml:space="preserve">    </w:t>
+      </w:r>
+      <w:r>
+        <w:rPr>
+          <w:b/>
+          <w:bCs/>
+          <w:lang w:val="en-US"/>
+        </w:rPr>
+        <w:t xml:space="preserve">    </w:t>
+      </w:r>
+      <w:r>
+        <w:rPr>
+          <w:b/>
+          <w:bCs/>
+          <w:lang w:val="en-US"/>
+        </w:rPr>
+        <w:t>return self.email</w:t>
+      </w:r>
+    </w:p>
+    <w:p>
+      <w:pPr>
+        <w:pStyle w:val="a3"/>
+        <w:spacing w:before="240" w:after="0"/>
+        <w:ind w:left="1440"/>
+        <w:rPr>
+          <w:lang w:val="en-US"/>
+        </w:rPr>
+      </w:pPr>
+    </w:p>
+    <w:p>
+      <w:pPr>
+        <w:pStyle w:val="a3"/>
+        <w:numPr>
+          <w:ilvl w:val="0"/>
+          <w:numId w:val="8"/>
+        </w:numPr>
+        <w:spacing w:before="240" w:after="0"/>
+        <w:jc w:val="both"/>
+        <w:rPr>
+          <w:lang w:val="en-US"/>
+        </w:rPr>
+      </w:pPr>
+      <w:r>
+        <w:rPr>
+          <w:lang w:val="en-US"/>
+        </w:rPr>
+        <w:t>Go to settings.py and find the “STATIC_URL = '/static/'. Below it, write:</w:t>
+      </w:r>
+    </w:p>
+    <w:p>
+      <w:pPr>
+        <w:pStyle w:val="a3"/>
+        <w:spacing w:before="240" w:after="0"/>
+        <w:jc w:val="both"/>
+        <w:rPr>
+          <w:b/>
+          <w:bCs/>
+          <w:lang w:val="en-US"/>
+        </w:rPr>
+      </w:pPr>
+      <w:r>
+        <w:rPr>
+          <w:b/>
+          <w:bCs/>
+          <w:lang w:val="en-US"/>
+        </w:rPr>
+        <w:t>AUTH_USER_MODEL = 'api.UserProfile' #go to the ‘api’ workspace and use the UserProfile model for authentication and registration in our project</w:t>
+      </w:r>
+    </w:p>
+    <w:p>
+      <w:pPr>
+        <w:pStyle w:val="a3"/>
+        <w:numPr>
+          <w:ilvl w:val="0"/>
+          <w:numId w:val="8"/>
+        </w:numPr>
+        <w:spacing w:before="240" w:after="0"/>
+        <w:jc w:val="both"/>
+        <w:rPr>
+          <w:lang w:val="en-US"/>
+        </w:rPr>
+      </w:pPr>
+      <w:r>
+        <w:rPr>
+          <w:lang w:val="en-US"/>
+        </w:rPr>
+        <w:t xml:space="preserve">Django manages the database </w:t>
+      </w:r>
+      <w:r>
+        <w:rPr>
+          <w:lang w:val="en-US"/>
+        </w:rPr>
+        <w:t>with</w:t>
+      </w:r>
+      <w:r>
+        <w:rPr>
+          <w:lang w:val="en-US"/>
+        </w:rPr>
+        <w:t xml:space="preserve"> a migration file that stores all</w:t>
+      </w:r>
+      <w:r>
+        <w:rPr>
+          <w:lang w:val="en-US"/>
+        </w:rPr>
+        <w:t xml:space="preserve"> the</w:t>
+      </w:r>
+      <w:r>
+        <w:rPr>
+          <w:lang w:val="en-US"/>
+        </w:rPr>
+        <w:t xml:space="preserve"> model</w:t>
+      </w:r>
+      <w:r>
+        <w:rPr>
+          <w:lang w:val="en-US"/>
+        </w:rPr>
+        <w:t>s</w:t>
+      </w:r>
+      <w:r>
+        <w:rPr>
+          <w:lang w:val="en-US"/>
+        </w:rPr>
+        <w:t xml:space="preserve"> </w:t>
+      </w:r>
+      <w:r>
+        <w:rPr>
+          <w:lang w:val="en-US"/>
+        </w:rPr>
+        <w:t>from our project. So, open git bash and connect to vagrant machine</w:t>
+      </w:r>
+      <w:r>
+        <w:rPr>
+          <w:lang w:val="en-US"/>
+        </w:rPr>
+        <w:t xml:space="preserve"> (if you are not already connected) </w:t>
+      </w:r>
+      <w:r>
+        <w:rPr>
+          <w:lang w:val="en-US"/>
+        </w:rPr>
+        <w:t xml:space="preserve">, by typing </w:t>
+      </w:r>
+      <w:r>
+        <w:rPr>
+          <w:b/>
+          <w:bCs/>
+          <w:i/>
+          <w:iCs/>
+          <w:u w:val="single"/>
+          <w:lang w:val="en-US"/>
+        </w:rPr>
+        <w:t>v</w:t>
+      </w:r>
+      <w:r>
+        <w:rPr>
+          <w:b/>
+          <w:bCs/>
+          <w:i/>
+          <w:iCs/>
+          <w:u w:val="single"/>
+          <w:lang w:val="en-US"/>
+        </w:rPr>
+        <w:t>agrant up</w:t>
+      </w:r>
+      <w:r>
+        <w:rPr>
+          <w:lang w:val="en-US"/>
+        </w:rPr>
+        <w:t xml:space="preserve"> and </w:t>
+      </w:r>
+      <w:r>
+        <w:rPr>
+          <w:b/>
+          <w:bCs/>
+          <w:i/>
+          <w:iCs/>
+          <w:u w:val="single"/>
+          <w:lang w:val="en-US"/>
+        </w:rPr>
+        <w:t>va</w:t>
+      </w:r>
+      <w:r>
+        <w:rPr>
+          <w:b/>
+          <w:bCs/>
+          <w:i/>
+          <w:iCs/>
+          <w:u w:val="single"/>
+          <w:lang w:val="en-US"/>
+        </w:rPr>
+        <w:t>grant ssh</w:t>
+      </w:r>
+      <w:r>
+        <w:rPr>
+          <w:lang w:val="en-US"/>
+        </w:rPr>
+        <w:t>.</w:t>
+      </w:r>
+      <w:r>
+        <w:rPr>
+          <w:lang w:val="en-US"/>
+        </w:rPr>
+        <w:t xml:space="preserve"> </w:t>
+      </w:r>
+      <w:r>
+        <w:rPr>
+          <w:lang w:val="en-US"/>
+        </w:rPr>
+        <w:t>Latsly,</w:t>
+      </w:r>
+      <w:r>
+        <w:rPr>
+          <w:lang w:val="en-US"/>
+        </w:rPr>
+        <w:t xml:space="preserve"> connect to the virtual environment by typing </w:t>
+      </w:r>
+      <w:r>
+        <w:rPr>
+          <w:b/>
+          <w:bCs/>
+          <w:i/>
+          <w:iCs/>
+          <w:u w:val="single"/>
+          <w:lang w:val="en-US"/>
+        </w:rPr>
+        <w:t>cd /vagrant</w:t>
+      </w:r>
+      <w:r>
+        <w:rPr>
+          <w:lang w:val="en-US"/>
+        </w:rPr>
+        <w:t xml:space="preserve"> and </w:t>
+      </w:r>
+      <w:r>
+        <w:rPr>
+          <w:b/>
+          <w:bCs/>
+          <w:i/>
+          <w:iCs/>
+          <w:u w:val="single"/>
+          <w:lang w:val="en-US"/>
+        </w:rPr>
+        <w:t>s</w:t>
+      </w:r>
+      <w:r>
+        <w:rPr>
+          <w:b/>
+          <w:bCs/>
+          <w:i/>
+          <w:iCs/>
+          <w:u w:val="single"/>
+          <w:lang w:val="en-US"/>
+        </w:rPr>
+        <w:t>ource</w:t>
+      </w:r>
+      <w:r>
+        <w:rPr>
+          <w:b/>
+          <w:bCs/>
+          <w:i/>
+          <w:iCs/>
+          <w:u w:val="single"/>
+          <w:lang w:val="en-US"/>
+        </w:rPr>
+        <w:t xml:space="preserve"> ~/env/bin/activate</w:t>
+      </w:r>
+      <w:r>
+        <w:rPr>
+          <w:lang w:val="en-US"/>
+        </w:rPr>
+        <w:t xml:space="preserve">. </w:t>
+      </w:r>
+    </w:p>
+    <w:p>
+      <w:pPr>
+        <w:pStyle w:val="a3"/>
+        <w:numPr>
+          <w:ilvl w:val="0"/>
+          <w:numId w:val="8"/>
+        </w:numPr>
+        <w:spacing w:before="240" w:after="0"/>
+        <w:jc w:val="both"/>
+        <w:rPr>
+          <w:lang w:val="en-US"/>
+        </w:rPr>
+      </w:pPr>
+      <w:r>
+        <w:rPr>
+          <w:lang w:val="en-US"/>
+        </w:rPr>
+        <w:t xml:space="preserve">Then, type </w:t>
+      </w:r>
+      <w:r>
+        <w:rPr>
+          <w:b/>
+          <w:bCs/>
+          <w:i/>
+          <w:iCs/>
+          <w:u w:val="single"/>
+          <w:lang w:val="en-US"/>
+        </w:rPr>
+        <w:t xml:space="preserve"> python </w:t>
+      </w:r>
+      <w:r>
+        <w:rPr>
+          <w:b/>
+          <w:bCs/>
+          <w:i/>
+          <w:iCs/>
+          <w:u w:val="single"/>
+          <w:lang w:val="en-US"/>
+        </w:rPr>
+        <w:t>manage.py</w:t>
+      </w:r>
+      <w:r>
+        <w:rPr>
+          <w:b/>
+          <w:bCs/>
+          <w:i/>
+          <w:iCs/>
+          <w:u w:val="single"/>
+          <w:lang w:val="en-US"/>
+        </w:rPr>
+        <w:t xml:space="preserve"> makemigrations</w:t>
+      </w:r>
+      <w:r>
+        <w:rPr>
+          <w:b/>
+          <w:bCs/>
+          <w:i/>
+          <w:iCs/>
+          <w:u w:val="single"/>
+          <w:lang w:val="en-US"/>
+        </w:rPr>
+        <w:t xml:space="preserve"> api</w:t>
+      </w:r>
+      <w:r>
+        <w:rPr>
+          <w:lang w:val="en-US"/>
+        </w:rPr>
+        <w:t xml:space="preserve"> </w:t>
+      </w:r>
+      <w:r>
+        <w:rPr>
+          <w:lang w:val="en-US"/>
+        </w:rPr>
+        <w:t>to create a migration file in our project.</w:t>
+      </w:r>
+    </w:p>
+    <w:p>
+      <w:pPr>
+        <w:pStyle w:val="a3"/>
+        <w:numPr>
+          <w:ilvl w:val="0"/>
+          <w:numId w:val="8"/>
+        </w:numPr>
+        <w:spacing w:before="240" w:after="0"/>
+        <w:jc w:val="both"/>
+        <w:rPr>
+          <w:lang w:val="en-US"/>
+        </w:rPr>
+      </w:pPr>
+      <w:r>
+        <w:rPr>
+          <w:lang w:val="en-US"/>
+        </w:rPr>
+        <w:t>T</w:t>
+      </w:r>
+      <w:r>
+        <w:rPr>
+          <w:lang w:val="en-US"/>
+        </w:rPr>
+        <w:t xml:space="preserve">ype </w:t>
+      </w:r>
+      <w:r>
+        <w:rPr>
+          <w:b/>
+          <w:bCs/>
+          <w:i/>
+          <w:iCs/>
+          <w:u w:val="single"/>
+          <w:lang w:val="en-US"/>
+        </w:rPr>
+        <w:t xml:space="preserve"> python </w:t>
+      </w:r>
+      <w:r>
+        <w:rPr>
+          <w:b/>
+          <w:bCs/>
+          <w:i/>
+          <w:iCs/>
+          <w:u w:val="single"/>
+          <w:lang w:val="en-US"/>
+        </w:rPr>
+        <w:t>manage.py</w:t>
+      </w:r>
+      <w:r>
+        <w:rPr>
+          <w:b/>
+          <w:bCs/>
+          <w:i/>
+          <w:iCs/>
+          <w:u w:val="single"/>
+          <w:lang w:val="en-US"/>
+        </w:rPr>
+        <w:t xml:space="preserve"> </w:t>
+      </w:r>
+      <w:r>
+        <w:rPr>
+          <w:b/>
+          <w:bCs/>
+          <w:i/>
+          <w:iCs/>
+          <w:u w:val="single"/>
+          <w:lang w:val="en-US"/>
+        </w:rPr>
+        <w:t>migrat</w:t>
+      </w:r>
+      <w:r>
+        <w:rPr>
+          <w:b/>
+          <w:bCs/>
+          <w:i/>
+          <w:iCs/>
+          <w:u w:val="single"/>
+          <w:lang w:val="en-US"/>
+        </w:rPr>
+        <w:t>e</w:t>
+      </w:r>
+      <w:r>
+        <w:rPr>
+          <w:lang w:val="en-US"/>
+        </w:rPr>
+        <w:t xml:space="preserve"> to </w:t>
+      </w:r>
+      <w:r>
+        <w:rPr>
+          <w:lang w:val="en-US"/>
+        </w:rPr>
+        <w:t>run all the migrations in our projects</w:t>
+      </w:r>
+      <w:r>
+        <w:rPr>
+          <w:lang w:val="en-US"/>
+        </w:rPr>
+        <w:t>.</w:t>
+      </w:r>
+    </w:p>
+    <w:p>
+      <w:pPr>
+        <w:pStyle w:val="a3"/>
+        <w:numPr>
+          <w:ilvl w:val="0"/>
+          <w:numId w:val="8"/>
+        </w:numPr>
+        <w:spacing w:before="240" w:after="0"/>
+        <w:jc w:val="both"/>
+        <w:rPr>
+          <w:lang w:val="en-US"/>
+        </w:rPr>
+      </w:pPr>
+      <w:r>
+        <w:rPr>
+          <w:lang w:val="en-US"/>
+        </w:rPr>
+        <w:t xml:space="preserve">Then </w:t>
+      </w:r>
+      <w:r>
+        <w:rPr>
+          <w:b/>
+          <w:bCs/>
+          <w:i/>
+          <w:iCs/>
+          <w:u w:val="single"/>
+          <w:lang w:val="en-US"/>
+        </w:rPr>
+        <w:t xml:space="preserve">python </w:t>
+      </w:r>
+      <w:r>
+        <w:rPr>
+          <w:b/>
+          <w:bCs/>
+          <w:i/>
+          <w:iCs/>
+          <w:u w:val="single"/>
+          <w:lang w:val="en-US"/>
+        </w:rPr>
+        <w:t>manage.py</w:t>
+      </w:r>
+      <w:r>
+        <w:rPr>
+          <w:b/>
+          <w:bCs/>
+          <w:i/>
+          <w:iCs/>
+          <w:u w:val="single"/>
+          <w:lang w:val="en-US"/>
+        </w:rPr>
+        <w:t xml:space="preserve"> </w:t>
+      </w:r>
+      <w:r>
+        <w:rPr>
+          <w:b/>
+          <w:bCs/>
+          <w:i/>
+          <w:iCs/>
+          <w:u w:val="single"/>
+          <w:lang w:val="en-US"/>
+        </w:rPr>
+        <w:t>createsuperuser</w:t>
+      </w:r>
+      <w:r>
+        <w:rPr>
+          <w:lang w:val="en-US"/>
+        </w:rPr>
+        <w:t xml:space="preserve"> </w:t>
+      </w:r>
+      <w:r>
+        <w:rPr>
+          <w:lang w:val="en-US"/>
+        </w:rPr>
+        <w:t>to create a super user (like an administrator)</w:t>
+      </w:r>
+      <w:r>
+        <w:rPr>
+          <w:lang w:val="en-US"/>
+        </w:rPr>
+        <w:t>. Enter your email address and name and password.</w:t>
+      </w:r>
+      <w:r>
+        <w:rPr>
+          <w:lang w:val="en-US"/>
+        </w:rPr>
+        <w:t xml:space="preserve"> This superuser has access to all current apps</w:t>
+      </w:r>
+      <w:r>
+        <w:rPr>
+          <w:lang w:val="en-US"/>
+        </w:rPr>
+        <w:t>, but when you add new apps, you have to manually give him access.</w:t>
+      </w:r>
+    </w:p>
+    <w:p>
+      <w:pPr>
+        <w:pStyle w:val="a3"/>
+        <w:numPr>
+          <w:ilvl w:val="0"/>
+          <w:numId w:val="8"/>
+        </w:numPr>
+        <w:spacing w:before="240" w:after="0"/>
+        <w:jc w:val="both"/>
+        <w:rPr>
+          <w:lang w:val="en-US"/>
+        </w:rPr>
+      </w:pPr>
+      <w:r>
+        <w:rPr>
+          <w:lang w:val="en-US"/>
+        </w:rPr>
+        <w:t xml:space="preserve">Go to api folder, </w:t>
+      </w:r>
+      <w:r>
+        <w:rPr>
+          <w:lang w:val="en-US"/>
+        </w:rPr>
+        <w:t>open or create the</w:t>
+      </w:r>
+      <w:r>
+        <w:rPr>
+          <w:lang w:val="en-US"/>
+        </w:rPr>
+        <w:t xml:space="preserve"> admin.py file</w:t>
+      </w:r>
+      <w:r>
+        <w:rPr>
+          <w:lang w:val="en-US"/>
+        </w:rPr>
+        <w:t>.</w:t>
+      </w:r>
+      <w:r>
+        <w:rPr>
+          <w:lang w:val="en-US"/>
+        </w:rPr>
+        <w:t xml:space="preserve"> The file should include this:</w:t>
+      </w:r>
+    </w:p>
+    <w:p>
+      <w:pPr>
+        <w:pStyle w:val="a3"/>
+        <w:spacing w:before="240" w:after="0"/>
+        <w:jc w:val="both"/>
+        <w:rPr>
+          <w:lang w:val="en-US"/>
+        </w:rPr>
+      </w:pPr>
+    </w:p>
+    <w:p>
+      <w:pPr>
+        <w:pStyle w:val="a3"/>
+        <w:spacing w:before="240" w:after="0"/>
+        <w:ind w:left="1440"/>
+        <w:jc w:val="both"/>
+        <w:rPr>
+          <w:b/>
+          <w:bCs/>
+          <w:lang w:val="en-US"/>
+        </w:rPr>
+      </w:pPr>
+      <w:r>
+        <w:rPr>
+          <w:b/>
+          <w:bCs/>
+          <w:lang w:val="en-US"/>
+        </w:rPr>
+        <w:t>from djan</w:t>
+      </w:r>
+      <w:r>
+        <w:rPr>
+          <w:b/>
+          <w:bCs/>
+          <w:lang w:val="en-US"/>
+        </w:rPr>
+        <w:t>g</w:t>
+      </w:r>
+      <w:r>
+        <w:rPr>
+          <w:b/>
+          <w:bCs/>
+          <w:lang w:val="en-US"/>
+        </w:rPr>
+        <w:t>o.contrib import admin</w:t>
+      </w:r>
+    </w:p>
+    <w:p>
+      <w:pPr>
+        <w:pStyle w:val="a3"/>
+        <w:spacing w:before="240" w:after="0"/>
+        <w:ind w:left="1440"/>
+        <w:jc w:val="both"/>
+        <w:rPr>
+          <w:b/>
+          <w:bCs/>
+          <w:lang w:val="en-US"/>
+        </w:rPr>
+      </w:pPr>
+      <w:r>
+        <w:rPr>
+          <w:b/>
+          <w:bCs/>
+          <w:lang w:val="en-US"/>
+        </w:rPr>
+        <w:t>from api import models #from the api folder</w:t>
+      </w:r>
+    </w:p>
+    <w:p>
+      <w:pPr>
+        <w:pStyle w:val="a3"/>
+        <w:spacing w:before="240" w:after="0"/>
+        <w:ind w:left="1440"/>
+        <w:jc w:val="both"/>
+        <w:rPr>
+          <w:b/>
+          <w:bCs/>
+          <w:lang w:val="en-US"/>
+        </w:rPr>
+      </w:pPr>
+    </w:p>
+    <w:p>
+      <w:pPr>
+        <w:pStyle w:val="a3"/>
+        <w:spacing w:before="240" w:after="0"/>
+        <w:ind w:left="1440"/>
+        <w:jc w:val="both"/>
+        <w:rPr>
+          <w:b/>
+          <w:bCs/>
+          <w:lang w:val="en-US"/>
+        </w:rPr>
+      </w:pPr>
+      <w:r>
+        <w:rPr>
+          <w:b/>
+          <w:bCs/>
+          <w:lang w:val="en-US"/>
+        </w:rPr>
+        <w:t>admin.site.register(models.UserProfile) #register the UserProfile model with the admin</w:t>
+      </w:r>
+    </w:p>
+    <w:p>
+      <w:pPr>
+        <w:pStyle w:val="a3"/>
+        <w:spacing w:before="240" w:after="0"/>
+        <w:ind w:left="1440"/>
+        <w:jc w:val="both"/>
+        <w:rPr>
+          <w:lang w:val="en-US"/>
+        </w:rPr>
+      </w:pPr>
+    </w:p>
+    <w:p>
+      <w:pPr>
+        <w:pStyle w:val="a3"/>
+        <w:numPr>
+          <w:ilvl w:val="0"/>
+          <w:numId w:val="8"/>
+        </w:numPr>
+        <w:spacing w:before="240" w:after="0"/>
+        <w:jc w:val="both"/>
+        <w:rPr>
+          <w:b/>
+          <w:bCs/>
+          <w:lang w:val="en-US"/>
+        </w:rPr>
+      </w:pPr>
+      <w:r>
+        <w:rPr>
+          <w:lang w:val="en-US"/>
+        </w:rPr>
+        <w:t xml:space="preserve">Type </w:t>
+      </w:r>
+      <w:r>
+        <w:rPr>
+          <w:b/>
+          <w:bCs/>
+          <w:i/>
+          <w:iCs/>
+          <w:u w:val="single"/>
+          <w:lang w:val="en-US"/>
+        </w:rPr>
+        <w:t>python manage.py runserver 0.0.0.0:8000</w:t>
+      </w:r>
+      <w:r>
+        <w:rPr>
+          <w:lang w:val="en-US"/>
+        </w:rPr>
+        <w:t xml:space="preserve"> on the “env” virtual python environment, to start the Django development server in port 8000.</w:t>
+      </w:r>
+      <w:r>
+        <w:rPr>
+          <w:lang w:val="en-US"/>
+        </w:rPr>
+        <w:t xml:space="preserve"> </w:t>
+      </w:r>
+    </w:p>
+    <w:p>
+      <w:pPr>
+        <w:pStyle w:val="a3"/>
+        <w:numPr>
+          <w:ilvl w:val="0"/>
+          <w:numId w:val="8"/>
+        </w:numPr>
+        <w:spacing w:before="240" w:after="0"/>
+        <w:jc w:val="both"/>
+        <w:rPr>
+          <w:lang w:val="en-US"/>
+        </w:rPr>
+      </w:pPr>
+      <w:r>
+        <w:rPr>
+          <w:lang w:val="en-US"/>
+        </w:rPr>
+        <w:t xml:space="preserve">Open your browser and go to </w:t>
+      </w:r>
+      <w:hyperlink r:id="rId12" w:history="1">
+        <w:r>
+          <w:rPr>
+            <w:rStyle w:val="-"/>
+            <w:lang w:val="en-US"/>
+          </w:rPr>
+          <w:t>http://127.0.0.1:8000/admin/</w:t>
+        </w:r>
+      </w:hyperlink>
+      <w:r>
+        <w:rPr>
+          <w:lang w:val="en-US"/>
+        </w:rPr>
+        <w:t>.</w:t>
+      </w:r>
+      <w:r>
+        <w:rPr>
+          <w:lang w:val="en-US"/>
+        </w:rPr>
+        <w:t xml:space="preserve"> Here, you type the email and password for the superuser that we created before. Now, you can see the 3 apps that we have, the AUTH_TOKEN, the AUTHENTICATION AND AUTHORIZATION and the API.</w:t>
+      </w:r>
+    </w:p>
+    <w:p>
+      <w:pPr>
+        <w:spacing w:line="259" w:lineRule="auto"/>
+        <w:jc w:val="center"/>
+        <w:rPr>
+          <w:u w:val="single"/>
+          <w:lang w:val="en-US"/>
+        </w:rPr>
+      </w:pPr>
+      <w:r>
+        <w:rPr>
+          <w:u w:val="single"/>
+          <w:lang w:val="en-US"/>
+        </w:rPr>
+        <w:br w:type="page"/>
+      </w:r>
+      <w:r>
+        <w:rPr>
+          <w:u w:val="single"/>
+          <w:lang w:val="en-US"/>
+        </w:rPr>
+        <w:lastRenderedPageBreak/>
+        <w:t>Create API Views</w:t>
+      </w:r>
+    </w:p>
+    <w:p>
+      <w:pPr>
+        <w:spacing w:line="259" w:lineRule="auto"/>
+        <w:jc w:val="center"/>
+        <w:rPr>
+          <w:lang w:val="en-US"/>
+        </w:rPr>
+      </w:pPr>
+    </w:p>
+    <w:p>
+      <w:pPr>
+        <w:spacing w:line="259" w:lineRule="auto"/>
+        <w:jc w:val="both"/>
+        <w:rPr>
+          <w:lang w:val="en-US"/>
+        </w:rPr>
+      </w:pPr>
+      <w:r>
+        <w:rPr>
+          <w:lang w:val="en-US"/>
+        </w:rPr>
+        <w:tab/>
+      </w:r>
+      <w:r>
+        <w:rPr>
+          <w:lang w:val="en-US"/>
+        </w:rPr>
+        <w:t xml:space="preserve">The API View allows us to define functions that match the standard </w:t>
+      </w:r>
+      <w:r>
+        <w:rPr>
+          <w:lang w:val="en-US"/>
+        </w:rPr>
+        <w:t>H</w:t>
+      </w:r>
+      <w:r>
+        <w:rPr>
+          <w:lang w:val="en-US"/>
+        </w:rPr>
+        <w:t>TTP</w:t>
+      </w:r>
+      <w:r>
+        <w:rPr>
+          <w:lang w:val="en-US"/>
+        </w:rPr>
+        <w:t xml:space="preserve"> </w:t>
+      </w:r>
+      <w:r>
+        <w:rPr>
+          <w:lang w:val="en-US"/>
+        </w:rPr>
+        <w:t>methods</w:t>
+      </w:r>
+      <w:r>
+        <w:rPr>
+          <w:lang w:val="en-US"/>
+        </w:rPr>
+        <w:t xml:space="preserve">, like get and </w:t>
+      </w:r>
+      <w:r>
+        <w:rPr>
+          <w:lang w:val="en-US"/>
+        </w:rPr>
+        <w:t>post</w:t>
+      </w:r>
+      <w:r>
+        <w:rPr>
+          <w:lang w:val="en-US"/>
+        </w:rPr>
+        <w:t>.</w:t>
+      </w:r>
+      <w:r>
+        <w:rPr>
+          <w:lang w:val="en-US"/>
+        </w:rPr>
+        <w:t xml:space="preserve"> </w:t>
+      </w:r>
+      <w:r>
+        <w:rPr>
+          <w:lang w:val="en-US"/>
+        </w:rPr>
+        <w:t xml:space="preserve">In addition, it allows us to create more complex stuff, </w:t>
+      </w:r>
+      <w:r>
+        <w:rPr>
+          <w:lang w:val="en-US"/>
+        </w:rPr>
+        <w:t>such as</w:t>
+      </w:r>
+      <w:r>
+        <w:rPr>
+          <w:lang w:val="en-US"/>
+        </w:rPr>
+        <w:t xml:space="preserve"> </w:t>
+      </w:r>
+      <w:r>
+        <w:rPr>
+          <w:lang w:val="en-US"/>
+        </w:rPr>
+        <w:t>access</w:t>
+      </w:r>
+      <w:r>
+        <w:rPr>
+          <w:lang w:val="en-US"/>
+        </w:rPr>
+        <w:t xml:space="preserve"> and edit</w:t>
+      </w:r>
+      <w:r>
+        <w:rPr>
+          <w:lang w:val="en-US"/>
+        </w:rPr>
+        <w:t xml:space="preserve"> to local files or data</w:t>
+      </w:r>
+      <w:r>
+        <w:rPr>
+          <w:lang w:val="en-US"/>
+        </w:rPr>
+        <w:t xml:space="preserve">, </w:t>
+      </w:r>
+      <w:r>
+        <w:rPr>
+          <w:lang w:val="en-US"/>
+        </w:rPr>
+        <w:t>call other APIs</w:t>
+      </w:r>
+      <w:r>
+        <w:rPr>
+          <w:lang w:val="en-US"/>
+        </w:rPr>
+        <w:t xml:space="preserve">, run algorithms, </w:t>
+      </w:r>
+      <w:r>
+        <w:rPr>
+          <w:lang w:val="en-US"/>
+        </w:rPr>
+        <w:t>render a synchronous response</w:t>
+      </w:r>
+      <w:r>
+        <w:rPr>
+          <w:lang w:val="en-US"/>
+        </w:rPr>
+        <w:t xml:space="preserve">, etc. </w:t>
+      </w:r>
+      <w:r>
+        <w:rPr>
+          <w:lang w:val="en-US"/>
+        </w:rPr>
+        <w:t>Therefore, it</w:t>
+      </w:r>
+      <w:r>
+        <w:rPr>
+          <w:lang w:val="en-US"/>
+        </w:rPr>
+        <w:t xml:space="preserve"> g</w:t>
+      </w:r>
+      <w:r>
+        <w:rPr>
+          <w:lang w:val="en-US"/>
+        </w:rPr>
+        <w:t>ive</w:t>
+      </w:r>
+      <w:r>
+        <w:rPr>
+          <w:lang w:val="en-US"/>
+        </w:rPr>
+        <w:t>s</w:t>
+      </w:r>
+      <w:r>
+        <w:rPr>
+          <w:lang w:val="en-US"/>
+        </w:rPr>
+        <w:t xml:space="preserve"> us control over our application.</w:t>
+      </w:r>
+    </w:p>
+    <w:p>
+      <w:pPr>
+        <w:pStyle w:val="a3"/>
+        <w:numPr>
+          <w:ilvl w:val="0"/>
+          <w:numId w:val="9"/>
+        </w:numPr>
+        <w:rPr>
+          <w:lang w:val="en-US"/>
+        </w:rPr>
+      </w:pPr>
+      <w:r>
+        <w:rPr>
+          <w:lang w:val="en-US"/>
+        </w:rPr>
+        <w:t>In case it doesn’t exist, create a “</w:t>
+      </w:r>
+      <w:r>
+        <w:rPr>
+          <w:lang w:val="en-US"/>
+        </w:rPr>
+        <w:t>views</w:t>
+      </w:r>
+      <w:r>
+        <w:rPr>
+          <w:lang w:val="en-US"/>
+        </w:rPr>
+        <w:t xml:space="preserve">.py” file in </w:t>
+      </w:r>
+      <w:r>
+        <w:rPr>
+          <w:lang w:val="en-US"/>
+        </w:rPr>
+        <w:t xml:space="preserve">the </w:t>
+      </w:r>
+      <w:r>
+        <w:rPr>
+          <w:lang w:val="en-US"/>
+        </w:rPr>
+        <w:t>api folder. In this file we include the user and user manager profile model. Fill the file with the following code:</w:t>
+      </w:r>
+    </w:p>
+    <w:p>
+      <w:pPr>
+        <w:pStyle w:val="a3"/>
+        <w:rPr>
+          <w:lang w:val="en-US"/>
+        </w:rPr>
+      </w:pPr>
+    </w:p>
+    <w:p>
+      <w:pPr>
+        <w:pStyle w:val="a3"/>
+        <w:ind w:left="1440"/>
+        <w:rPr>
+          <w:b/>
+          <w:bCs/>
+          <w:lang w:val="en-US"/>
+        </w:rPr>
+      </w:pPr>
+      <w:r>
+        <w:rPr>
+          <w:b/>
+          <w:bCs/>
+          <w:lang w:val="en-US"/>
+        </w:rPr>
+        <w:t>from rest_framework.views import APIView</w:t>
+      </w:r>
+    </w:p>
+    <w:p>
+      <w:pPr>
+        <w:pStyle w:val="a3"/>
+        <w:ind w:left="1440"/>
+        <w:rPr>
+          <w:b/>
+          <w:bCs/>
+          <w:lang w:val="en-US"/>
+        </w:rPr>
+      </w:pPr>
+      <w:r>
+        <w:rPr>
+          <w:b/>
+          <w:bCs/>
+          <w:lang w:val="en-US"/>
+        </w:rPr>
+        <w:t>from rest_framework.response import Response</w:t>
+      </w:r>
+    </w:p>
+    <w:p>
+      <w:pPr>
+        <w:pStyle w:val="a3"/>
+        <w:ind w:left="1440"/>
+        <w:rPr>
+          <w:b/>
+          <w:bCs/>
+          <w:lang w:val="en-US"/>
+        </w:rPr>
+      </w:pPr>
+    </w:p>
+    <w:p>
+      <w:pPr>
+        <w:pStyle w:val="a3"/>
+        <w:ind w:left="1440"/>
+        <w:rPr>
+          <w:b/>
+          <w:bCs/>
+          <w:lang w:val="en-US"/>
+        </w:rPr>
+      </w:pPr>
+      <w:r>
+        <w:rPr>
+          <w:b/>
+          <w:bCs/>
+          <w:lang w:val="en-US"/>
+        </w:rPr>
+        <w:t>class HelloApiView(APIView):</w:t>
+      </w:r>
+    </w:p>
+    <w:p>
+      <w:pPr>
+        <w:pStyle w:val="a3"/>
+        <w:ind w:left="1440"/>
+        <w:rPr>
+          <w:b/>
+          <w:bCs/>
+          <w:lang w:val="en-US"/>
+        </w:rPr>
+      </w:pPr>
+    </w:p>
+    <w:p>
+      <w:pPr>
+        <w:pStyle w:val="a3"/>
+        <w:ind w:left="1440"/>
+        <w:rPr>
+          <w:b/>
+          <w:bCs/>
+          <w:lang w:val="en-US"/>
+        </w:rPr>
+      </w:pPr>
+      <w:r>
+        <w:rPr>
+          <w:b/>
+          <w:bCs/>
+          <w:lang w:val="en-US"/>
+        </w:rPr>
+        <w:t xml:space="preserve">    def get(self, request, format=None):</w:t>
+      </w:r>
+    </w:p>
+    <w:p>
+      <w:pPr>
+        <w:pStyle w:val="a3"/>
+        <w:ind w:left="1440"/>
+        <w:rPr>
+          <w:b/>
+          <w:bCs/>
+          <w:lang w:val="en-US"/>
+        </w:rPr>
+      </w:pPr>
+      <w:r>
+        <w:rPr>
+          <w:b/>
+          <w:bCs/>
+          <w:lang w:val="en-US"/>
+        </w:rPr>
+        <w:t xml:space="preserve">        an_apiview = [</w:t>
+      </w:r>
+    </w:p>
+    <w:p>
+      <w:pPr>
+        <w:pStyle w:val="a3"/>
+        <w:ind w:left="1440"/>
+        <w:rPr>
+          <w:b/>
+          <w:bCs/>
+          <w:lang w:val="en-US"/>
+        </w:rPr>
+      </w:pPr>
+      <w:r>
+        <w:rPr>
+          <w:b/>
+          <w:bCs/>
+          <w:lang w:val="en-US"/>
+        </w:rPr>
+        <w:t xml:space="preserve">            'Uses HTTP methods as function (get, post, patch, put, delete)',</w:t>
+      </w:r>
+    </w:p>
+    <w:p>
+      <w:pPr>
+        <w:pStyle w:val="a3"/>
+        <w:ind w:left="1440"/>
+        <w:rPr>
+          <w:b/>
+          <w:bCs/>
+          <w:lang w:val="en-US"/>
+        </w:rPr>
+      </w:pPr>
+      <w:r>
+        <w:rPr>
+          <w:b/>
+          <w:bCs/>
+          <w:lang w:val="en-US"/>
+        </w:rPr>
+        <w:t xml:space="preserve">            'Is similar to a traditional Django View',</w:t>
+      </w:r>
+    </w:p>
+    <w:p>
+      <w:pPr>
+        <w:pStyle w:val="a3"/>
+        <w:ind w:left="1440"/>
+        <w:rPr>
+          <w:b/>
+          <w:bCs/>
+          <w:lang w:val="en-US"/>
+        </w:rPr>
+      </w:pPr>
+      <w:r>
+        <w:rPr>
+          <w:b/>
+          <w:bCs/>
+          <w:lang w:val="en-US"/>
+        </w:rPr>
+        <w:t xml:space="preserve">        ]</w:t>
+      </w:r>
+    </w:p>
+    <w:p>
+      <w:pPr>
+        <w:pStyle w:val="a3"/>
+        <w:ind w:left="1440"/>
+        <w:rPr>
+          <w:b/>
+          <w:bCs/>
+          <w:lang w:val="en-US"/>
+        </w:rPr>
+      </w:pPr>
+      <w:r>
+        <w:rPr>
+          <w:b/>
+          <w:bCs/>
+          <w:lang w:val="en-US"/>
+        </w:rPr>
+        <w:t xml:space="preserve">        return Response({'message': 'Hello!', 'an_apiview': an_apiview})</w:t>
+      </w:r>
+    </w:p>
+    <w:p>
+      <w:pPr>
+        <w:pStyle w:val="a3"/>
+        <w:rPr>
+          <w:lang w:val="en-US"/>
+        </w:rPr>
+      </w:pPr>
+    </w:p>
+    <w:p>
+      <w:pPr>
+        <w:pStyle w:val="a3"/>
+        <w:numPr>
+          <w:ilvl w:val="0"/>
+          <w:numId w:val="9"/>
+        </w:numPr>
+        <w:spacing w:line="259" w:lineRule="auto"/>
+        <w:jc w:val="both"/>
+        <w:rPr>
+          <w:lang w:val="en-US"/>
+        </w:rPr>
+      </w:pPr>
+      <w:r>
+        <w:rPr>
+          <w:lang w:val="en-US"/>
+        </w:rPr>
+        <w:t>In api_project folder ope the “urls.py”.</w:t>
+      </w:r>
+      <w:r>
+        <w:rPr>
+          <w:lang w:val="en-US"/>
+        </w:rPr>
+        <w:t xml:space="preserve"> This is the entry point for all urls in our project. Edit it as you see in the picture below:</w:t>
+      </w:r>
+    </w:p>
+    <w:p>
+      <w:pPr>
+        <w:pStyle w:val="a3"/>
+        <w:spacing w:line="259" w:lineRule="auto"/>
+        <w:ind w:left="360"/>
+        <w:jc w:val="center"/>
+        <w:rPr>
+          <w:lang w:val="en-US"/>
+        </w:rPr>
+      </w:pPr>
+      <w:r>
+        <w:rPr>
+          <w:noProof/>
+          <w:lang w:val="en-US"/>
+        </w:rPr>
+        <w:drawing>
+          <wp:inline distT="0" distB="0" distL="0" distR="0" wp14:anchorId="4A762245" wp14:editId="7CA02F94">
+            <wp:extent cx="5358809" cy="1583010"/>
+            <wp:effectExtent l="0" t="0" r="0" b="0"/>
+            <wp:docPr id="12" name="Εικόνα 12"/>
+            <wp:cNvGraphicFramePr>
+              <a:graphicFrameLocks xmlns:a="http://schemas.openxmlformats.org/drawingml/2006/main" noChangeAspect="1"/>
+            </wp:cNvGraphicFramePr>
+            <a:graphic xmlns:a="http://schemas.openxmlformats.org/drawingml/2006/main">
+              <a:graphicData uri="http://schemas.openxmlformats.org/drawingml/2006/picture">
+                <pic:pic xmlns:pic="http://schemas.openxmlformats.org/drawingml/2006/picture">
+                  <pic:nvPicPr>
+                    <pic:cNvPr id="0" name="Picture 11"/>
+                    <pic:cNvPicPr>
+                      <a:picLocks noChangeAspect="1" noChangeArrowheads="1"/>
+                    </pic:cNvPicPr>
+                  </pic:nvPicPr>
+                  <pic:blipFill>
+                    <a:blip r:embed="rId13">
+                      <a:extLst>
+                        <a:ext uri="{28A0092B-C50C-407E-A947-70E740481C1C}">
+                          <a14:useLocalDpi xmlns:a14="http://schemas.microsoft.com/office/drawing/2010/main" val="0"/>
+                        </a:ext>
+                      </a:extLst>
+                    </a:blip>
+                    <a:srcRect/>
+                    <a:stretch>
+                      <a:fillRect/>
+                    </a:stretch>
+                  </pic:blipFill>
+                  <pic:spPr bwMode="auto">
+                    <a:xfrm>
+                      <a:off x="0" y="0"/>
+                      <a:ext cx="5420686" cy="1601289"/>
+                    </a:xfrm>
+                    <a:prstGeom prst="rect">
+                      <a:avLst/>
+                    </a:prstGeom>
+                    <a:noFill/>
+                    <a:ln>
+                      <a:noFill/>
+                    </a:ln>
+                  </pic:spPr>
+                </pic:pic>
+              </a:graphicData>
+            </a:graphic>
+          </wp:inline>
+        </w:drawing>
+      </w:r>
+    </w:p>
+    <w:p>
+      <w:pPr>
+        <w:pStyle w:val="a3"/>
+        <w:spacing w:line="259" w:lineRule="auto"/>
+        <w:ind w:left="360"/>
+        <w:rPr>
+          <w:lang w:val="en-US"/>
+        </w:rPr>
+      </w:pPr>
+      <w:r>
+        <w:rPr>
+          <w:lang w:val="en-US"/>
+        </w:rPr>
+        <w:t xml:space="preserve">Now, with the  </w:t>
+      </w:r>
+      <w:r>
+        <w:rPr>
+          <w:b/>
+          <w:bCs/>
+          <w:i/>
+          <w:iCs/>
+          <w:u w:val="single"/>
+          <w:lang w:val="en-US"/>
+        </w:rPr>
+        <w:t>,</w:t>
+      </w:r>
+      <w:r>
+        <w:rPr>
+          <w:b/>
+          <w:bCs/>
+          <w:i/>
+          <w:iCs/>
+          <w:u w:val="single"/>
+          <w:lang w:val="en-US"/>
+        </w:rPr>
+        <w:t xml:space="preserve"> </w:t>
+      </w:r>
+      <w:r>
+        <w:rPr>
+          <w:b/>
+          <w:bCs/>
+          <w:i/>
+          <w:iCs/>
+          <w:u w:val="single"/>
+          <w:lang w:val="en-US"/>
+        </w:rPr>
+        <w:t>include</w:t>
+      </w:r>
+      <w:r>
+        <w:rPr>
+          <w:lang w:val="en-US"/>
+        </w:rPr>
+        <w:t xml:space="preserve">  we gave the ability to include additional local paths. With the </w:t>
+      </w:r>
+      <w:r>
+        <w:rPr>
+          <w:b/>
+          <w:bCs/>
+          <w:i/>
+          <w:iCs/>
+          <w:u w:val="single"/>
+          <w:lang w:val="en-US"/>
+        </w:rPr>
+        <w:t>path('api/', include('api.urls')),</w:t>
+      </w:r>
+      <w:r>
+        <w:rPr>
+          <w:b/>
+          <w:bCs/>
+          <w:i/>
+          <w:iCs/>
+          <w:u w:val="single"/>
+          <w:lang w:val="en-US"/>
+        </w:rPr>
+        <w:t xml:space="preserve"> </w:t>
+      </w:r>
+      <w:r>
+        <w:rPr>
+          <w:lang w:val="en-US"/>
+        </w:rPr>
+        <w:t xml:space="preserve">we gave the ability to read </w:t>
+      </w:r>
+      <w:r>
+        <w:rPr>
+          <w:lang w:val="en-US"/>
+        </w:rPr>
+        <w:t>the paths</w:t>
+      </w:r>
+      <w:r>
+        <w:rPr>
+          <w:lang w:val="en-US"/>
+        </w:rPr>
+        <w:t xml:space="preserve"> from a file called urls.py </w:t>
+      </w:r>
+      <w:r>
+        <w:rPr>
+          <w:lang w:val="en-US"/>
+        </w:rPr>
+        <w:t>(</w:t>
+      </w:r>
+      <w:r>
+        <w:rPr>
+          <w:lang w:val="en-US"/>
+        </w:rPr>
+        <w:t>in the api folder</w:t>
+      </w:r>
+      <w:r>
+        <w:rPr>
+          <w:lang w:val="en-US"/>
+        </w:rPr>
+        <w:t>)</w:t>
+      </w:r>
+      <w:r>
+        <w:rPr>
+          <w:lang w:val="en-US"/>
+        </w:rPr>
+        <w:t xml:space="preserve"> at the </w:t>
+      </w:r>
+      <w:hyperlink r:id="rId14" w:history="1">
+        <w:r>
+          <w:rPr>
+            <w:rStyle w:val="-"/>
+            <w:lang w:val="en-US"/>
+          </w:rPr>
+          <w:t>http://127.0.0.1:8000/a</w:t>
+        </w:r>
+        <w:r>
+          <w:rPr>
+            <w:rStyle w:val="-"/>
+            <w:lang w:val="en-US"/>
+          </w:rPr>
+          <w:t>pi</w:t>
+        </w:r>
+        <w:r>
+          <w:rPr>
+            <w:rStyle w:val="-"/>
+            <w:lang w:val="en-US"/>
+          </w:rPr>
+          <w:t>/</w:t>
+        </w:r>
+      </w:hyperlink>
+      <w:r>
+        <w:rPr>
+          <w:lang w:val="en-US"/>
+        </w:rPr>
+        <w:t>.</w:t>
+      </w:r>
+    </w:p>
+    <w:p>
+      <w:pPr>
+        <w:pStyle w:val="a3"/>
+        <w:numPr>
+          <w:ilvl w:val="0"/>
+          <w:numId w:val="9"/>
+        </w:numPr>
+        <w:spacing w:line="259" w:lineRule="auto"/>
+        <w:rPr>
+          <w:lang w:val="en-US"/>
+        </w:rPr>
+      </w:pPr>
+      <w:r>
+        <w:rPr>
+          <w:lang w:val="en-US"/>
+        </w:rPr>
+        <w:t>Cr</w:t>
+      </w:r>
+      <w:r>
+        <w:rPr>
+          <w:lang w:val="en-US"/>
+        </w:rPr>
+        <w:t>eate a “</w:t>
+      </w:r>
+      <w:r>
+        <w:rPr>
+          <w:lang w:val="en-US"/>
+        </w:rPr>
+        <w:t>ulrs</w:t>
+      </w:r>
+      <w:r>
+        <w:rPr>
+          <w:lang w:val="en-US"/>
+        </w:rPr>
+        <w:t xml:space="preserve">.py” file in </w:t>
+      </w:r>
+      <w:r>
+        <w:rPr>
+          <w:lang w:val="en-US"/>
+        </w:rPr>
+        <w:t xml:space="preserve">the </w:t>
+      </w:r>
+      <w:r>
+        <w:rPr>
+          <w:lang w:val="en-US"/>
+        </w:rPr>
+        <w:t>api folder. Fill the file with the following code</w:t>
+      </w:r>
+      <w:r>
+        <w:rPr>
+          <w:lang w:val="en-US"/>
+        </w:rPr>
+        <w:t>:</w:t>
+      </w:r>
+    </w:p>
+    <w:p>
+      <w:pPr>
+        <w:pStyle w:val="a3"/>
+        <w:spacing w:line="259" w:lineRule="auto"/>
+        <w:rPr>
+          <w:lang w:val="en-US"/>
+        </w:rPr>
+      </w:pPr>
+    </w:p>
+    <w:p>
+      <w:pPr>
+        <w:pStyle w:val="a3"/>
+        <w:spacing w:line="259" w:lineRule="auto"/>
+        <w:ind w:left="1440"/>
+        <w:rPr>
+          <w:b/>
+          <w:bCs/>
+          <w:lang w:val="en-US"/>
+        </w:rPr>
+      </w:pPr>
+      <w:r>
+        <w:rPr>
+          <w:b/>
+          <w:bCs/>
+          <w:lang w:val="en-US"/>
+        </w:rPr>
+        <w:t>from django.urls import path</w:t>
+      </w:r>
+    </w:p>
+    <w:p>
+      <w:pPr>
+        <w:pStyle w:val="a3"/>
+        <w:spacing w:line="259" w:lineRule="auto"/>
+        <w:ind w:left="1440"/>
+        <w:rPr>
+          <w:b/>
+          <w:bCs/>
+          <w:lang w:val="en-US"/>
+        </w:rPr>
+      </w:pPr>
+      <w:r>
+        <w:rPr>
+          <w:b/>
+          <w:bCs/>
+          <w:lang w:val="en-US"/>
+        </w:rPr>
+        <w:t>from api import views</w:t>
+      </w:r>
+    </w:p>
+    <w:p>
+      <w:pPr>
+        <w:pStyle w:val="a3"/>
+        <w:spacing w:line="259" w:lineRule="auto"/>
+        <w:ind w:left="1440"/>
+        <w:rPr>
+          <w:b/>
+          <w:bCs/>
+          <w:lang w:val="en-US"/>
+        </w:rPr>
+      </w:pPr>
+    </w:p>
+    <w:p>
+      <w:pPr>
+        <w:pStyle w:val="a3"/>
+        <w:spacing w:line="259" w:lineRule="auto"/>
+        <w:ind w:left="1440"/>
+        <w:rPr>
+          <w:b/>
+          <w:bCs/>
+          <w:lang w:val="en-US"/>
+        </w:rPr>
+      </w:pPr>
+      <w:r>
+        <w:rPr>
+          <w:b/>
+          <w:bCs/>
+          <w:lang w:val="en-US"/>
+        </w:rPr>
+        <w:t>urlpatterns = [</w:t>
+      </w:r>
+    </w:p>
+    <w:p>
+      <w:pPr>
+        <w:pStyle w:val="a3"/>
+        <w:spacing w:line="259" w:lineRule="auto"/>
+        <w:ind w:left="1440"/>
+        <w:rPr>
+          <w:b/>
+          <w:bCs/>
+          <w:lang w:val="en-US"/>
+        </w:rPr>
+      </w:pPr>
+      <w:r>
+        <w:rPr>
+          <w:b/>
+          <w:bCs/>
+          <w:lang w:val="en-US"/>
+        </w:rPr>
+        <w:t xml:space="preserve">    path('hello-view/', views.HelloApiView.as_view()),</w:t>
+      </w:r>
+    </w:p>
+    <w:p>
+      <w:pPr>
+        <w:pStyle w:val="a3"/>
+        <w:ind w:left="1440"/>
+        <w:rPr>
+          <w:b/>
+          <w:bCs/>
+          <w:lang w:val="en-US"/>
+        </w:rPr>
+      </w:pPr>
+      <w:r>
+        <w:rPr>
+          <w:b/>
+          <w:bCs/>
+          <w:lang w:val="en-US"/>
+        </w:rPr>
+        <w:t>]</w:t>
+      </w:r>
+    </w:p>
+    <w:p>
+      <w:pPr>
+        <w:pStyle w:val="a3"/>
+        <w:rPr>
+          <w:lang w:val="en-US"/>
+        </w:rPr>
+      </w:pPr>
+    </w:p>
+    <w:p>
+      <w:pPr>
+        <w:pStyle w:val="a3"/>
+        <w:numPr>
+          <w:ilvl w:val="0"/>
+          <w:numId w:val="9"/>
+        </w:numPr>
+        <w:spacing w:line="259" w:lineRule="auto"/>
+        <w:rPr>
+          <w:lang w:val="en-US"/>
+        </w:rPr>
+      </w:pPr>
+      <w:r>
+        <w:rPr>
+          <w:lang w:val="en-US"/>
+        </w:rPr>
+        <w:t xml:space="preserve">If you open your browser </w:t>
+      </w:r>
+      <w:r>
+        <w:rPr>
+          <w:lang w:val="en-US"/>
+        </w:rPr>
+        <w:t xml:space="preserve">at </w:t>
+      </w:r>
+      <w:hyperlink r:id="rId15" w:history="1">
+        <w:r>
+          <w:rPr>
+            <w:rStyle w:val="-"/>
+            <w:lang w:val="en-US"/>
+          </w:rPr>
+          <w:t>http://127.0.0.1:8000/api/hello-view/</w:t>
+        </w:r>
+      </w:hyperlink>
+      <w:r>
+        <w:rPr>
+          <w:lang w:val="en-US"/>
+        </w:rPr>
+        <w:t>, you will view your messages.</w:t>
+      </w:r>
+    </w:p>
+    <w:p>
+      <w:pPr>
+        <w:pStyle w:val="a3"/>
+        <w:spacing w:line="259" w:lineRule="auto"/>
+        <w:rPr>
+          <w:lang w:val="en-US"/>
+        </w:rPr>
+      </w:pPr>
+    </w:p>
+    <w:p>
+      <w:pPr>
+        <w:spacing w:line="259" w:lineRule="auto"/>
         <w:rPr>
           <w:lang w:val="en-US"/>
         </w:rPr>
@@ -2127,7 +4427,7 @@
     </w:p>
     <w:sectPr>
       <w:pgSz w:w="11906" w:h="16838"/>
-      <w:pgMar w:top="1440" w:right="1800" w:bottom="1440" w:left="1800" w:header="708" w:footer="708" w:gutter="0"/>
+      <w:pgMar w:top="1440" w:right="1080" w:bottom="1440" w:left="1080" w:header="708" w:footer="708" w:gutter="0"/>
       <w:cols w:space="708"/>
       <w:docGrid w:linePitch="360"/>
     </w:sectPr>
@@ -2138,6 +4438,97 @@
 <file path=word/numbering.xml><?xml version="1.0" encoding="utf-8"?>
 <w:numbering xmlns:wpc="http://schemas.microsoft.com/office/word/2010/wordprocessingCanvas" xmlns:cx="http://schemas.microsoft.com/office/drawing/2014/chartex" xmlns:cx1="http://schemas.microsoft.com/office/drawing/2015/9/8/chartex" xmlns:cx2="http://schemas.microsoft.com/office/drawing/2015/10/21/chartex" xmlns:cx3="http://schemas.microsoft.com/office/drawing/2016/5/9/chartex" xmlns:cx4="http://schemas.microsoft.com/office/drawing/2016/5/10/chartex" xmlns:cx5="http://schemas.microsoft.com/office/drawing/2016/5/11/chartex" xmlns:cx6="http://schemas.microsoft.com/office/drawing/2016/5/12/chartex" xmlns:cx7="http://schemas.microsoft.com/office/drawing/2016/5/13/chartex" xmlns:cx8="http://schemas.microsoft.com/office/drawing/2016/5/14/chartex" xmlns:mc="http://schemas.openxmlformats.org/markup-compatibility/2006" xmlns:aink="http://schemas.microsoft.com/office/drawing/2016/ink" xmlns:am3d="http://schemas.microsoft.com/office/drawing/2017/model3d" xmlns:o="urn:schemas-microsoft-com:office:office" xmlns:r="http://schemas.openxmlformats.org/officeDocument/2006/relationships" xmlns:m="http://schemas.openxmlformats.org/officeDocument/2006/math" xmlns:v="urn:schemas-microsoft-com:vml" xmlns:wp14="http://schemas.microsoft.com/office/word/2010/wordprocessingDrawing" xmlns:wp="http://schemas.openxmlformats.org/drawingml/2006/wordprocessingDrawing" xmlns:w10="urn:schemas-microsoft-com:office:word" xmlns:w="http://schemas.openxmlformats.org/wordprocessingml/2006/main" xmlns:w14="http://schemas.microsoft.com/office/word/2010/wordml" xmlns:w15="http://schemas.microsoft.com/office/word/2012/wordml" xmlns:w16cex="http://schemas.microsoft.com/office/word/2018/wordml/cex" xmlns:w16cid="http://schemas.microsoft.com/office/word/2016/wordml/cid" xmlns:w16="http://schemas.microsoft.com/office/word/2018/wordml" xmlns:w16se="http://schemas.microsoft.com/office/word/2015/wordml/symex" xmlns:wpg="http://schemas.microsoft.com/office/word/2010/wordprocessingGroup" xmlns:wpi="http://schemas.microsoft.com/office/word/2010/wordprocessingInk" xmlns:wne="http://schemas.microsoft.com/office/word/2006/wordml" xmlns:wps="http://schemas.microsoft.com/office/word/2010/wordprocessingShape" mc:Ignorable="w14 w15 w16se w16cid w16 w16cex wp14">
   <w:abstractNum w:abstractNumId="0" w15:restartNumberingAfterBreak="0">
+    <w:nsid w:val="1C0113CA"/>
+    <w:multiLevelType w:val="hybridMultilevel"/>
+    <w:tmpl w:val="9E16275C"/>
+    <w:lvl w:ilvl="0" w:tplc="76D40BD8">
+      <w:start w:val="1"/>
+      <w:numFmt w:val="decimal"/>
+      <w:lvlText w:val="%1."/>
+      <w:lvlJc w:val="left"/>
+      <w:pPr>
+        <w:ind w:left="720" w:hanging="360"/>
+      </w:pPr>
+      <w:rPr>
+        <w:rFonts w:hint="default"/>
+        <w:b w:val="0"/>
+        <w:bCs w:val="0"/>
+      </w:rPr>
+    </w:lvl>
+    <w:lvl w:ilvl="1" w:tplc="04080019" w:tentative="1">
+      <w:start w:val="1"/>
+      <w:numFmt w:val="lowerLetter"/>
+      <w:lvlText w:val="%2."/>
+      <w:lvlJc w:val="left"/>
+      <w:pPr>
+        <w:ind w:left="1440" w:hanging="360"/>
+      </w:pPr>
+    </w:lvl>
+    <w:lvl w:ilvl="2" w:tplc="0408001B" w:tentative="1">
+      <w:start w:val="1"/>
+      <w:numFmt w:val="lowerRoman"/>
+      <w:lvlText w:val="%3."/>
+      <w:lvlJc w:val="right"/>
+      <w:pPr>
+        <w:ind w:left="2160" w:hanging="180"/>
+      </w:pPr>
+    </w:lvl>
+    <w:lvl w:ilvl="3" w:tplc="0408000F" w:tentative="1">
+      <w:start w:val="1"/>
+      <w:numFmt w:val="decimal"/>
+      <w:lvlText w:val="%4."/>
+      <w:lvlJc w:val="left"/>
+      <w:pPr>
+        <w:ind w:left="2880" w:hanging="360"/>
+      </w:pPr>
+    </w:lvl>
+    <w:lvl w:ilvl="4" w:tplc="04080019" w:tentative="1">
+      <w:start w:val="1"/>
+      <w:numFmt w:val="lowerLetter"/>
+      <w:lvlText w:val="%5."/>
+      <w:lvlJc w:val="left"/>
+      <w:pPr>
+        <w:ind w:left="3600" w:hanging="360"/>
+      </w:pPr>
+    </w:lvl>
+    <w:lvl w:ilvl="5" w:tplc="0408001B" w:tentative="1">
+      <w:start w:val="1"/>
+      <w:numFmt w:val="lowerRoman"/>
+      <w:lvlText w:val="%6."/>
+      <w:lvlJc w:val="right"/>
+      <w:pPr>
+        <w:ind w:left="4320" w:hanging="180"/>
+      </w:pPr>
+    </w:lvl>
+    <w:lvl w:ilvl="6" w:tplc="0408000F" w:tentative="1">
+      <w:start w:val="1"/>
+      <w:numFmt w:val="decimal"/>
+      <w:lvlText w:val="%7."/>
+      <w:lvlJc w:val="left"/>
+      <w:pPr>
+        <w:ind w:left="5040" w:hanging="360"/>
+      </w:pPr>
+    </w:lvl>
+    <w:lvl w:ilvl="7" w:tplc="04080019" w:tentative="1">
+      <w:start w:val="1"/>
+      <w:numFmt w:val="lowerLetter"/>
+      <w:lvlText w:val="%8."/>
+      <w:lvlJc w:val="left"/>
+      <w:pPr>
+        <w:ind w:left="5760" w:hanging="360"/>
+      </w:pPr>
+    </w:lvl>
+    <w:lvl w:ilvl="8" w:tplc="0408001B" w:tentative="1">
+      <w:start w:val="1"/>
+      <w:numFmt w:val="lowerRoman"/>
+      <w:lvlText w:val="%9."/>
+      <w:lvlJc w:val="right"/>
+      <w:pPr>
+        <w:ind w:left="6480" w:hanging="180"/>
+      </w:pPr>
+    </w:lvl>
+  </w:abstractNum>
+  <w:abstractNum w:abstractNumId="1" w15:restartNumberingAfterBreak="0">
     <w:nsid w:val="1FB766D8"/>
     <w:multiLevelType w:val="hybridMultilevel"/>
     <w:tmpl w:val="1968F05C"/>
@@ -2226,7 +4617,7 @@
       </w:pPr>
     </w:lvl>
   </w:abstractNum>
-  <w:abstractNum w:abstractNumId="1" w15:restartNumberingAfterBreak="0">
+  <w:abstractNum w:abstractNumId="2" w15:restartNumberingAfterBreak="0">
     <w:nsid w:val="304333A3"/>
     <w:multiLevelType w:val="hybridMultilevel"/>
     <w:tmpl w:val="5E344C54"/>
@@ -2315,7 +4706,7 @@
       </w:pPr>
     </w:lvl>
   </w:abstractNum>
-  <w:abstractNum w:abstractNumId="2" w15:restartNumberingAfterBreak="0">
+  <w:abstractNum w:abstractNumId="3" w15:restartNumberingAfterBreak="0">
     <w:nsid w:val="41005B49"/>
     <w:multiLevelType w:val="hybridMultilevel"/>
     <w:tmpl w:val="998291A0"/>
@@ -2404,7 +4795,7 @@
       </w:pPr>
     </w:lvl>
   </w:abstractNum>
-  <w:abstractNum w:abstractNumId="3" w15:restartNumberingAfterBreak="0">
+  <w:abstractNum w:abstractNumId="4" w15:restartNumberingAfterBreak="0">
     <w:nsid w:val="4A852679"/>
     <w:multiLevelType w:val="hybridMultilevel"/>
     <w:tmpl w:val="80AE0B4C"/>
@@ -2493,17 +4884,204 @@
       </w:pPr>
     </w:lvl>
   </w:abstractNum>
+  <w:abstractNum w:abstractNumId="5" w15:restartNumberingAfterBreak="0">
+    <w:nsid w:val="589F2172"/>
+    <w:multiLevelType w:val="hybridMultilevel"/>
+    <w:tmpl w:val="69148DDE"/>
+    <w:lvl w:ilvl="0" w:tplc="FF224A20">
+      <w:start w:val="1"/>
+      <w:numFmt w:val="decimal"/>
+      <w:lvlText w:val="%1."/>
+      <w:lvlJc w:val="left"/>
+      <w:pPr>
+        <w:ind w:left="720" w:hanging="360"/>
+      </w:pPr>
+      <w:rPr>
+        <w:rFonts w:hint="default"/>
+        <w:b w:val="0"/>
+        <w:bCs w:val="0"/>
+      </w:rPr>
+    </w:lvl>
+    <w:lvl w:ilvl="1" w:tplc="04080019" w:tentative="1">
+      <w:start w:val="1"/>
+      <w:numFmt w:val="lowerLetter"/>
+      <w:lvlText w:val="%2."/>
+      <w:lvlJc w:val="left"/>
+      <w:pPr>
+        <w:ind w:left="1440" w:hanging="360"/>
+      </w:pPr>
+    </w:lvl>
+    <w:lvl w:ilvl="2" w:tplc="0408001B" w:tentative="1">
+      <w:start w:val="1"/>
+      <w:numFmt w:val="lowerRoman"/>
+      <w:lvlText w:val="%3."/>
+      <w:lvlJc w:val="right"/>
+      <w:pPr>
+        <w:ind w:left="2160" w:hanging="180"/>
+      </w:pPr>
+    </w:lvl>
+    <w:lvl w:ilvl="3" w:tplc="0408000F" w:tentative="1">
+      <w:start w:val="1"/>
+      <w:numFmt w:val="decimal"/>
+      <w:lvlText w:val="%4."/>
+      <w:lvlJc w:val="left"/>
+      <w:pPr>
+        <w:ind w:left="2880" w:hanging="360"/>
+      </w:pPr>
+    </w:lvl>
+    <w:lvl w:ilvl="4" w:tplc="04080019" w:tentative="1">
+      <w:start w:val="1"/>
+      <w:numFmt w:val="lowerLetter"/>
+      <w:lvlText w:val="%5."/>
+      <w:lvlJc w:val="left"/>
+      <w:pPr>
+        <w:ind w:left="3600" w:hanging="360"/>
+      </w:pPr>
+    </w:lvl>
+    <w:lvl w:ilvl="5" w:tplc="0408001B" w:tentative="1">
+      <w:start w:val="1"/>
+      <w:numFmt w:val="lowerRoman"/>
+      <w:lvlText w:val="%6."/>
+      <w:lvlJc w:val="right"/>
+      <w:pPr>
+        <w:ind w:left="4320" w:hanging="180"/>
+      </w:pPr>
+    </w:lvl>
+    <w:lvl w:ilvl="6" w:tplc="0408000F" w:tentative="1">
+      <w:start w:val="1"/>
+      <w:numFmt w:val="decimal"/>
+      <w:lvlText w:val="%7."/>
+      <w:lvlJc w:val="left"/>
+      <w:pPr>
+        <w:ind w:left="5040" w:hanging="360"/>
+      </w:pPr>
+    </w:lvl>
+    <w:lvl w:ilvl="7" w:tplc="04080019" w:tentative="1">
+      <w:start w:val="1"/>
+      <w:numFmt w:val="lowerLetter"/>
+      <w:lvlText w:val="%8."/>
+      <w:lvlJc w:val="left"/>
+      <w:pPr>
+        <w:ind w:left="5760" w:hanging="360"/>
+      </w:pPr>
+    </w:lvl>
+    <w:lvl w:ilvl="8" w:tplc="0408001B" w:tentative="1">
+      <w:start w:val="1"/>
+      <w:numFmt w:val="lowerRoman"/>
+      <w:lvlText w:val="%9."/>
+      <w:lvlJc w:val="right"/>
+      <w:pPr>
+        <w:ind w:left="6480" w:hanging="180"/>
+      </w:pPr>
+    </w:lvl>
+  </w:abstractNum>
   <w:num w:numId="1">
+    <w:abstractNumId w:val="4"/>
+  </w:num>
+  <w:num w:numId="2">
     <w:abstractNumId w:val="3"/>
   </w:num>
-  <w:num w:numId="2">
+  <w:num w:numId="3">
     <w:abstractNumId w:val="2"/>
   </w:num>
-  <w:num w:numId="3">
+  <w:num w:numId="4">
     <w:abstractNumId w:val="1"/>
   </w:num>
-  <w:num w:numId="4">
+  <w:num w:numId="5">
     <w:abstractNumId w:val="0"/>
+  </w:num>
+  <w:num w:numId="6">
+    <w:abstractNumId w:val="4"/>
+    <w:lvlOverride w:ilvl="0">
+      <w:startOverride w:val="1"/>
+    </w:lvlOverride>
+    <w:lvlOverride w:ilvl="1">
+      <w:startOverride w:val="1"/>
+    </w:lvlOverride>
+    <w:lvlOverride w:ilvl="2">
+      <w:startOverride w:val="1"/>
+    </w:lvlOverride>
+    <w:lvlOverride w:ilvl="3">
+      <w:startOverride w:val="1"/>
+    </w:lvlOverride>
+    <w:lvlOverride w:ilvl="4">
+      <w:startOverride w:val="1"/>
+    </w:lvlOverride>
+    <w:lvlOverride w:ilvl="5">
+      <w:startOverride w:val="1"/>
+    </w:lvlOverride>
+    <w:lvlOverride w:ilvl="6">
+      <w:startOverride w:val="1"/>
+    </w:lvlOverride>
+    <w:lvlOverride w:ilvl="7">
+      <w:startOverride w:val="1"/>
+    </w:lvlOverride>
+    <w:lvlOverride w:ilvl="8">
+      <w:startOverride w:val="1"/>
+    </w:lvlOverride>
+  </w:num>
+  <w:num w:numId="7">
+    <w:abstractNumId w:val="1"/>
+    <w:lvlOverride w:ilvl="0">
+      <w:startOverride w:val="1"/>
+    </w:lvlOverride>
+    <w:lvlOverride w:ilvl="1">
+      <w:startOverride w:val="1"/>
+    </w:lvlOverride>
+    <w:lvlOverride w:ilvl="2">
+      <w:startOverride w:val="1"/>
+    </w:lvlOverride>
+    <w:lvlOverride w:ilvl="3">
+      <w:startOverride w:val="1"/>
+    </w:lvlOverride>
+    <w:lvlOverride w:ilvl="4">
+      <w:startOverride w:val="1"/>
+    </w:lvlOverride>
+    <w:lvlOverride w:ilvl="5">
+      <w:startOverride w:val="1"/>
+    </w:lvlOverride>
+    <w:lvlOverride w:ilvl="6">
+      <w:startOverride w:val="1"/>
+    </w:lvlOverride>
+    <w:lvlOverride w:ilvl="7">
+      <w:startOverride w:val="1"/>
+    </w:lvlOverride>
+    <w:lvlOverride w:ilvl="8">
+      <w:startOverride w:val="1"/>
+    </w:lvlOverride>
+  </w:num>
+  <w:num w:numId="8">
+    <w:abstractNumId w:val="0"/>
+    <w:lvlOverride w:ilvl="0">
+      <w:startOverride w:val="1"/>
+    </w:lvlOverride>
+    <w:lvlOverride w:ilvl="1">
+      <w:startOverride w:val="1"/>
+    </w:lvlOverride>
+    <w:lvlOverride w:ilvl="2">
+      <w:startOverride w:val="1"/>
+    </w:lvlOverride>
+    <w:lvlOverride w:ilvl="3">
+      <w:startOverride w:val="1"/>
+    </w:lvlOverride>
+    <w:lvlOverride w:ilvl="4">
+      <w:startOverride w:val="1"/>
+    </w:lvlOverride>
+    <w:lvlOverride w:ilvl="5">
+      <w:startOverride w:val="1"/>
+    </w:lvlOverride>
+    <w:lvlOverride w:ilvl="6">
+      <w:startOverride w:val="1"/>
+    </w:lvlOverride>
+    <w:lvlOverride w:ilvl="7">
+      <w:startOverride w:val="1"/>
+    </w:lvlOverride>
+    <w:lvlOverride w:ilvl="8">
+      <w:startOverride w:val="1"/>
+    </w:lvlOverride>
+  </w:num>
+  <w:num w:numId="9">
+    <w:abstractNumId w:val="5"/>
   </w:num>
 </w:numbering>
 </file>
@@ -2631,6 +5209,7 @@
     <w:lsdException w:name="HTML Sample" w:semiHidden="1" w:unhideWhenUsed="1"/>
     <w:lsdException w:name="HTML Typewriter" w:semiHidden="1" w:unhideWhenUsed="1"/>
     <w:lsdException w:name="HTML Variable" w:semiHidden="1" w:unhideWhenUsed="1"/>
+    <w:lsdException w:name="Normal Table" w:semiHidden="1" w:unhideWhenUsed="1"/>
     <w:lsdException w:name="annotation subject" w:semiHidden="1" w:unhideWhenUsed="1"/>
     <w:lsdException w:name="No List" w:semiHidden="1" w:unhideWhenUsed="1"/>
     <w:lsdException w:name="Outline List 1" w:semiHidden="1" w:unhideWhenUsed="1"/>
@@ -2677,8 +5256,10 @@
     <w:lsdException w:name="Table Subtle 2" w:semiHidden="1" w:unhideWhenUsed="1"/>
     <w:lsdException w:name="Table Web 1" w:semiHidden="1" w:unhideWhenUsed="1"/>
     <w:lsdException w:name="Table Web 2" w:semiHidden="1" w:unhideWhenUsed="1"/>
+    <w:lsdException w:name="Table Web 3" w:semiHidden="1" w:unhideWhenUsed="1"/>
     <w:lsdException w:name="Balloon Text" w:semiHidden="1" w:unhideWhenUsed="1"/>
     <w:lsdException w:name="Table Grid" w:uiPriority="39"/>
+    <w:lsdException w:name="Table Theme" w:semiHidden="1" w:unhideWhenUsed="1"/>
     <w:lsdException w:name="Placeholder Text" w:semiHidden="1"/>
     <w:lsdException w:name="No Spacing" w:uiPriority="1" w:qFormat="1"/>
     <w:lsdException w:name="Light Shading" w:uiPriority="60"/>
@@ -2903,11 +5484,14 @@
   <w:style w:type="paragraph" w:default="1" w:styleId="a">
     <w:name w:val="Normal"/>
     <w:qFormat/>
+    <w:rsid w:val="00143399"/>
+    <w:pPr>
+      <w:spacing w:line="256" w:lineRule="auto"/>
+    </w:pPr>
   </w:style>
   <w:style w:type="character" w:default="1" w:styleId="a0">
     <w:name w:val="Default Paragraph Font"/>
     <w:uiPriority w:val="1"/>
-    <w:semiHidden/>
     <w:unhideWhenUsed/>
   </w:style>
   <w:style w:type="table" w:default="1" w:styleId="a1">
@@ -3268,7 +5852,7 @@
 </file>
 
 <file path=customXml/itemProps1.xml><?xml version="1.0" encoding="utf-8"?>
-<ds:datastoreItem xmlns:ds="http://schemas.openxmlformats.org/officeDocument/2006/customXml" ds:itemID="{EA323A2E-D364-4A70-9F12-54EEA181D9AB}">
+<ds:datastoreItem xmlns:ds="http://schemas.openxmlformats.org/officeDocument/2006/customXml" ds:itemID="{6CD312FA-68D0-44D2-AD10-AD2FCE383448}">
   <ds:schemaRefs>
     <ds:schemaRef ds:uri="http://schemas.openxmlformats.org/officeDocument/2006/bibliography"/>
   </ds:schemaRefs>

</xml_diff>